<commit_message>
Documento de Requisitos, Product Backlog e DER
</commit_message>
<xml_diff>
--- a/Trabalho1Bim/Documento de requisitos.docx
+++ b/Trabalho1Bim/Documento de requisitos.docx
@@ -351,6 +351,48 @@
           </w:p>
         </w:tc>
       </w:tr>
+      <w:tr>
+        <w:tblPrEx>
+          <w:tblBorders>
+            <w:top w:val="single" w:color="auto" w:sz="4" w:space="0"/>
+            <w:left w:val="single" w:color="auto" w:sz="4" w:space="0"/>
+            <w:bottom w:val="single" w:color="auto" w:sz="4" w:space="0"/>
+            <w:right w:val="single" w:color="auto" w:sz="4" w:space="0"/>
+            <w:insideH w:val="single" w:color="auto" w:sz="4" w:space="0"/>
+            <w:insideV w:val="single" w:color="auto" w:sz="4" w:space="0"/>
+          </w:tblBorders>
+          <w:tblLayout w:type="fixed"/>
+          <w:tblCellMar>
+            <w:top w:w="0" w:type="dxa"/>
+            <w:left w:w="108" w:type="dxa"/>
+            <w:bottom w:w="0" w:type="dxa"/>
+            <w:right w:w="108" w:type="dxa"/>
+          </w:tblCellMar>
+        </w:tblPrEx>
+        <w:tc>
+          <w:tcPr>
+            <w:tcW w:w="1838" w:type="dxa"/>
+          </w:tcPr>
+          <w:p>
+            <w:pPr>
+              <w:spacing w:after="0" w:line="240" w:lineRule="auto"/>
+            </w:pPr>
+            <w:r>
+              <w:t>Responsável</w:t>
+            </w:r>
+          </w:p>
+        </w:tc>
+        <w:tc>
+          <w:tcPr>
+            <w:tcW w:w="6656" w:type="dxa"/>
+          </w:tcPr>
+          <w:p>
+            <w:pPr>
+              <w:spacing w:after="0" w:line="240" w:lineRule="auto"/>
+            </w:pPr>
+          </w:p>
+        </w:tc>
+      </w:tr>
     </w:tbl>
     <w:p>
       <w:pPr/>
@@ -401,6 +443,12 @@
             <w:insideV w:val="single" w:color="auto" w:sz="4" w:space="0"/>
           </w:tblBorders>
           <w:tblLayout w:type="fixed"/>
+          <w:tblCellMar>
+            <w:top w:w="0" w:type="dxa"/>
+            <w:left w:w="108" w:type="dxa"/>
+            <w:bottom w:w="0" w:type="dxa"/>
+            <w:right w:w="108" w:type="dxa"/>
+          </w:tblCellMar>
         </w:tblPrEx>
         <w:tc>
           <w:tcPr>
@@ -440,6 +488,12 @@
             <w:insideV w:val="single" w:color="auto" w:sz="4" w:space="0"/>
           </w:tblBorders>
           <w:tblLayout w:type="fixed"/>
+          <w:tblCellMar>
+            <w:top w:w="0" w:type="dxa"/>
+            <w:left w:w="108" w:type="dxa"/>
+            <w:bottom w:w="0" w:type="dxa"/>
+            <w:right w:w="108" w:type="dxa"/>
+          </w:tblCellMar>
         </w:tblPrEx>
         <w:tc>
           <w:tcPr>
@@ -510,6 +564,48 @@
             <w:r>
               <w:t>Essencial</w:t>
             </w:r>
+          </w:p>
+        </w:tc>
+      </w:tr>
+      <w:tr>
+        <w:tblPrEx>
+          <w:tblBorders>
+            <w:top w:val="single" w:color="auto" w:sz="4" w:space="0"/>
+            <w:left w:val="single" w:color="auto" w:sz="4" w:space="0"/>
+            <w:bottom w:val="single" w:color="auto" w:sz="4" w:space="0"/>
+            <w:right w:val="single" w:color="auto" w:sz="4" w:space="0"/>
+            <w:insideH w:val="single" w:color="auto" w:sz="4" w:space="0"/>
+            <w:insideV w:val="single" w:color="auto" w:sz="4" w:space="0"/>
+          </w:tblBorders>
+          <w:tblLayout w:type="fixed"/>
+          <w:tblCellMar>
+            <w:top w:w="0" w:type="dxa"/>
+            <w:left w:w="108" w:type="dxa"/>
+            <w:bottom w:w="0" w:type="dxa"/>
+            <w:right w:w="108" w:type="dxa"/>
+          </w:tblCellMar>
+        </w:tblPrEx>
+        <w:tc>
+          <w:tcPr>
+            <w:tcW w:w="1838" w:type="dxa"/>
+          </w:tcPr>
+          <w:p>
+            <w:pPr>
+              <w:spacing w:after="0" w:line="240" w:lineRule="auto"/>
+            </w:pPr>
+            <w:r>
+              <w:t>Responsável</w:t>
+            </w:r>
+          </w:p>
+        </w:tc>
+        <w:tc>
+          <w:tcPr>
+            <w:tcW w:w="6656" w:type="dxa"/>
+          </w:tcPr>
+          <w:p>
+            <w:pPr>
+              <w:spacing w:after="0" w:line="240" w:lineRule="auto"/>
+            </w:pPr>
           </w:p>
         </w:tc>
       </w:tr>
@@ -563,6 +659,12 @@
             <w:insideV w:val="single" w:color="auto" w:sz="4" w:space="0"/>
           </w:tblBorders>
           <w:tblLayout w:type="fixed"/>
+          <w:tblCellMar>
+            <w:top w:w="0" w:type="dxa"/>
+            <w:left w:w="108" w:type="dxa"/>
+            <w:bottom w:w="0" w:type="dxa"/>
+            <w:right w:w="108" w:type="dxa"/>
+          </w:tblCellMar>
         </w:tblPrEx>
         <w:tc>
           <w:tcPr>
@@ -602,6 +704,12 @@
             <w:insideV w:val="single" w:color="auto" w:sz="4" w:space="0"/>
           </w:tblBorders>
           <w:tblLayout w:type="fixed"/>
+          <w:tblCellMar>
+            <w:top w:w="0" w:type="dxa"/>
+            <w:left w:w="108" w:type="dxa"/>
+            <w:bottom w:w="0" w:type="dxa"/>
+            <w:right w:w="108" w:type="dxa"/>
+          </w:tblCellMar>
         </w:tblPrEx>
         <w:tc>
           <w:tcPr>
@@ -641,6 +749,12 @@
             <w:insideV w:val="single" w:color="auto" w:sz="4" w:space="0"/>
           </w:tblBorders>
           <w:tblLayout w:type="fixed"/>
+          <w:tblCellMar>
+            <w:top w:w="0" w:type="dxa"/>
+            <w:left w:w="108" w:type="dxa"/>
+            <w:bottom w:w="0" w:type="dxa"/>
+            <w:right w:w="108" w:type="dxa"/>
+          </w:tblCellMar>
         </w:tblPrEx>
         <w:tc>
           <w:tcPr>
@@ -666,6 +780,48 @@
             <w:r>
               <w:t>Essencial</w:t>
             </w:r>
+          </w:p>
+        </w:tc>
+      </w:tr>
+      <w:tr>
+        <w:tblPrEx>
+          <w:tblBorders>
+            <w:top w:val="single" w:color="auto" w:sz="4" w:space="0"/>
+            <w:left w:val="single" w:color="auto" w:sz="4" w:space="0"/>
+            <w:bottom w:val="single" w:color="auto" w:sz="4" w:space="0"/>
+            <w:right w:val="single" w:color="auto" w:sz="4" w:space="0"/>
+            <w:insideH w:val="single" w:color="auto" w:sz="4" w:space="0"/>
+            <w:insideV w:val="single" w:color="auto" w:sz="4" w:space="0"/>
+          </w:tblBorders>
+          <w:tblLayout w:type="fixed"/>
+          <w:tblCellMar>
+            <w:top w:w="0" w:type="dxa"/>
+            <w:left w:w="108" w:type="dxa"/>
+            <w:bottom w:w="0" w:type="dxa"/>
+            <w:right w:w="108" w:type="dxa"/>
+          </w:tblCellMar>
+        </w:tblPrEx>
+        <w:tc>
+          <w:tcPr>
+            <w:tcW w:w="1838" w:type="dxa"/>
+          </w:tcPr>
+          <w:p>
+            <w:pPr>
+              <w:spacing w:after="0" w:line="240" w:lineRule="auto"/>
+            </w:pPr>
+            <w:r>
+              <w:t>Responsável</w:t>
+            </w:r>
+          </w:p>
+        </w:tc>
+        <w:tc>
+          <w:tcPr>
+            <w:tcW w:w="6656" w:type="dxa"/>
+          </w:tcPr>
+          <w:p>
+            <w:pPr>
+              <w:spacing w:after="0" w:line="240" w:lineRule="auto"/>
+            </w:pPr>
           </w:p>
         </w:tc>
       </w:tr>
@@ -722,6 +878,12 @@
             <w:insideV w:val="single" w:color="auto" w:sz="4" w:space="0"/>
           </w:tblBorders>
           <w:tblLayout w:type="fixed"/>
+          <w:tblCellMar>
+            <w:top w:w="0" w:type="dxa"/>
+            <w:left w:w="108" w:type="dxa"/>
+            <w:bottom w:w="0" w:type="dxa"/>
+            <w:right w:w="108" w:type="dxa"/>
+          </w:tblCellMar>
         </w:tblPrEx>
         <w:tc>
           <w:tcPr>
@@ -761,6 +923,12 @@
             <w:insideV w:val="single" w:color="auto" w:sz="4" w:space="0"/>
           </w:tblBorders>
           <w:tblLayout w:type="fixed"/>
+          <w:tblCellMar>
+            <w:top w:w="0" w:type="dxa"/>
+            <w:left w:w="108" w:type="dxa"/>
+            <w:bottom w:w="0" w:type="dxa"/>
+            <w:right w:w="108" w:type="dxa"/>
+          </w:tblCellMar>
         </w:tblPrEx>
         <w:tc>
           <w:tcPr>
@@ -800,6 +968,12 @@
             <w:insideV w:val="single" w:color="auto" w:sz="4" w:space="0"/>
           </w:tblBorders>
           <w:tblLayout w:type="fixed"/>
+          <w:tblCellMar>
+            <w:top w:w="0" w:type="dxa"/>
+            <w:left w:w="108" w:type="dxa"/>
+            <w:bottom w:w="0" w:type="dxa"/>
+            <w:right w:w="108" w:type="dxa"/>
+          </w:tblCellMar>
         </w:tblPrEx>
         <w:tc>
           <w:tcPr>
@@ -828,7 +1002,64 @@
           </w:p>
         </w:tc>
       </w:tr>
+      <w:tr>
+        <w:tblPrEx>
+          <w:tblBorders>
+            <w:top w:val="single" w:color="auto" w:sz="4" w:space="0"/>
+            <w:left w:val="single" w:color="auto" w:sz="4" w:space="0"/>
+            <w:bottom w:val="single" w:color="auto" w:sz="4" w:space="0"/>
+            <w:right w:val="single" w:color="auto" w:sz="4" w:space="0"/>
+            <w:insideH w:val="single" w:color="auto" w:sz="4" w:space="0"/>
+            <w:insideV w:val="single" w:color="auto" w:sz="4" w:space="0"/>
+          </w:tblBorders>
+          <w:tblLayout w:type="fixed"/>
+          <w:tblCellMar>
+            <w:top w:w="0" w:type="dxa"/>
+            <w:left w:w="108" w:type="dxa"/>
+            <w:bottom w:w="0" w:type="dxa"/>
+            <w:right w:w="108" w:type="dxa"/>
+          </w:tblCellMar>
+        </w:tblPrEx>
+        <w:tc>
+          <w:tcPr>
+            <w:tcW w:w="1838" w:type="dxa"/>
+          </w:tcPr>
+          <w:p>
+            <w:pPr>
+              <w:spacing w:after="0" w:line="240" w:lineRule="auto"/>
+            </w:pPr>
+            <w:r>
+              <w:t>Responsável</w:t>
+            </w:r>
+          </w:p>
+        </w:tc>
+        <w:tc>
+          <w:tcPr>
+            <w:tcW w:w="6656" w:type="dxa"/>
+          </w:tcPr>
+          <w:p>
+            <w:pPr>
+              <w:spacing w:after="0" w:line="240" w:lineRule="auto"/>
+            </w:pPr>
+          </w:p>
+        </w:tc>
+      </w:tr>
     </w:tbl>
+    <w:p>
+      <w:pPr/>
+    </w:p>
+    <w:p>
+      <w:pPr/>
+    </w:p>
+    <w:p>
+      <w:pPr/>
+    </w:p>
+    <w:p>
+      <w:pPr/>
+    </w:p>
+    <w:p>
+      <w:pPr/>
+    </w:p>
     <w:p>
       <w:pPr/>
     </w:p>
@@ -881,6 +1112,12 @@
             <w:insideV w:val="single" w:color="auto" w:sz="4" w:space="0"/>
           </w:tblBorders>
           <w:tblLayout w:type="fixed"/>
+          <w:tblCellMar>
+            <w:top w:w="0" w:type="dxa"/>
+            <w:left w:w="108" w:type="dxa"/>
+            <w:bottom w:w="0" w:type="dxa"/>
+            <w:right w:w="108" w:type="dxa"/>
+          </w:tblCellMar>
         </w:tblPrEx>
         <w:tc>
           <w:tcPr>
@@ -920,6 +1157,12 @@
             <w:insideV w:val="single" w:color="auto" w:sz="4" w:space="0"/>
           </w:tblBorders>
           <w:tblLayout w:type="fixed"/>
+          <w:tblCellMar>
+            <w:top w:w="0" w:type="dxa"/>
+            <w:left w:w="108" w:type="dxa"/>
+            <w:bottom w:w="0" w:type="dxa"/>
+            <w:right w:w="108" w:type="dxa"/>
+          </w:tblCellMar>
         </w:tblPrEx>
         <w:tc>
           <w:tcPr>
@@ -959,6 +1202,12 @@
             <w:insideV w:val="single" w:color="auto" w:sz="4" w:space="0"/>
           </w:tblBorders>
           <w:tblLayout w:type="fixed"/>
+          <w:tblCellMar>
+            <w:top w:w="0" w:type="dxa"/>
+            <w:left w:w="108" w:type="dxa"/>
+            <w:bottom w:w="0" w:type="dxa"/>
+            <w:right w:w="108" w:type="dxa"/>
+          </w:tblCellMar>
         </w:tblPrEx>
         <w:tc>
           <w:tcPr>
@@ -987,20 +1236,54 @@
           </w:p>
         </w:tc>
       </w:tr>
+      <w:tr>
+        <w:tblPrEx>
+          <w:tblBorders>
+            <w:top w:val="single" w:color="auto" w:sz="4" w:space="0"/>
+            <w:left w:val="single" w:color="auto" w:sz="4" w:space="0"/>
+            <w:bottom w:val="single" w:color="auto" w:sz="4" w:space="0"/>
+            <w:right w:val="single" w:color="auto" w:sz="4" w:space="0"/>
+            <w:insideH w:val="single" w:color="auto" w:sz="4" w:space="0"/>
+            <w:insideV w:val="single" w:color="auto" w:sz="4" w:space="0"/>
+          </w:tblBorders>
+          <w:tblLayout w:type="fixed"/>
+          <w:tblCellMar>
+            <w:top w:w="0" w:type="dxa"/>
+            <w:left w:w="108" w:type="dxa"/>
+            <w:bottom w:w="0" w:type="dxa"/>
+            <w:right w:w="108" w:type="dxa"/>
+          </w:tblCellMar>
+        </w:tblPrEx>
+        <w:tc>
+          <w:tcPr>
+            <w:tcW w:w="1838" w:type="dxa"/>
+          </w:tcPr>
+          <w:p>
+            <w:pPr>
+              <w:spacing w:after="0" w:line="240" w:lineRule="auto"/>
+            </w:pPr>
+            <w:r>
+              <w:t>Responsável</w:t>
+            </w:r>
+          </w:p>
+        </w:tc>
+        <w:tc>
+          <w:tcPr>
+            <w:tcW w:w="6656" w:type="dxa"/>
+          </w:tcPr>
+          <w:p>
+            <w:pPr>
+              <w:spacing w:after="0" w:line="240" w:lineRule="auto"/>
+            </w:pPr>
+          </w:p>
+        </w:tc>
+      </w:tr>
     </w:tbl>
-    <w:p>
-      <w:pPr/>
-    </w:p>
     <w:p>
       <w:pPr>
         <w:pStyle w:val="3"/>
       </w:pPr>
       <w:bookmarkStart w:id="5" w:name="_Toc489287950"/>
-    </w:p>
-    <w:p>
-      <w:pPr>
-        <w:pStyle w:val="3"/>
-      </w:pPr>
       <w:r>
         <w:t>RF006 Emitir Aviso</w:t>
       </w:r>
@@ -1042,6 +1325,12 @@
             <w:insideV w:val="single" w:color="auto" w:sz="4" w:space="0"/>
           </w:tblBorders>
           <w:tblLayout w:type="fixed"/>
+          <w:tblCellMar>
+            <w:top w:w="0" w:type="dxa"/>
+            <w:left w:w="108" w:type="dxa"/>
+            <w:bottom w:w="0" w:type="dxa"/>
+            <w:right w:w="108" w:type="dxa"/>
+          </w:tblCellMar>
         </w:tblPrEx>
         <w:tc>
           <w:tcPr>
@@ -1081,6 +1370,12 @@
             <w:insideV w:val="single" w:color="auto" w:sz="4" w:space="0"/>
           </w:tblBorders>
           <w:tblLayout w:type="fixed"/>
+          <w:tblCellMar>
+            <w:top w:w="0" w:type="dxa"/>
+            <w:left w:w="108" w:type="dxa"/>
+            <w:bottom w:w="0" w:type="dxa"/>
+            <w:right w:w="108" w:type="dxa"/>
+          </w:tblCellMar>
         </w:tblPrEx>
         <w:tc>
           <w:tcPr>
@@ -1151,6 +1446,48 @@
             <w:r>
               <w:t>Essencial</w:t>
             </w:r>
+          </w:p>
+        </w:tc>
+      </w:tr>
+      <w:tr>
+        <w:tblPrEx>
+          <w:tblBorders>
+            <w:top w:val="single" w:color="auto" w:sz="4" w:space="0"/>
+            <w:left w:val="single" w:color="auto" w:sz="4" w:space="0"/>
+            <w:bottom w:val="single" w:color="auto" w:sz="4" w:space="0"/>
+            <w:right w:val="single" w:color="auto" w:sz="4" w:space="0"/>
+            <w:insideH w:val="single" w:color="auto" w:sz="4" w:space="0"/>
+            <w:insideV w:val="single" w:color="auto" w:sz="4" w:space="0"/>
+          </w:tblBorders>
+          <w:tblLayout w:type="fixed"/>
+          <w:tblCellMar>
+            <w:top w:w="0" w:type="dxa"/>
+            <w:left w:w="108" w:type="dxa"/>
+            <w:bottom w:w="0" w:type="dxa"/>
+            <w:right w:w="108" w:type="dxa"/>
+          </w:tblCellMar>
+        </w:tblPrEx>
+        <w:tc>
+          <w:tcPr>
+            <w:tcW w:w="1838" w:type="dxa"/>
+          </w:tcPr>
+          <w:p>
+            <w:pPr>
+              <w:spacing w:after="0" w:line="240" w:lineRule="auto"/>
+            </w:pPr>
+            <w:r>
+              <w:t>Responsável</w:t>
+            </w:r>
+          </w:p>
+        </w:tc>
+        <w:tc>
+          <w:tcPr>
+            <w:tcW w:w="6656" w:type="dxa"/>
+          </w:tcPr>
+          <w:p>
+            <w:pPr>
+              <w:spacing w:after="0" w:line="240" w:lineRule="auto"/>
+            </w:pPr>
           </w:p>
         </w:tc>
       </w:tr>
@@ -1204,6 +1541,12 @@
             <w:insideV w:val="single" w:color="auto" w:sz="4" w:space="0"/>
           </w:tblBorders>
           <w:tblLayout w:type="fixed"/>
+          <w:tblCellMar>
+            <w:top w:w="0" w:type="dxa"/>
+            <w:left w:w="108" w:type="dxa"/>
+            <w:bottom w:w="0" w:type="dxa"/>
+            <w:right w:w="108" w:type="dxa"/>
+          </w:tblCellMar>
         </w:tblPrEx>
         <w:tc>
           <w:tcPr>
@@ -1243,6 +1586,12 @@
             <w:insideV w:val="single" w:color="auto" w:sz="4" w:space="0"/>
           </w:tblBorders>
           <w:tblLayout w:type="fixed"/>
+          <w:tblCellMar>
+            <w:top w:w="0" w:type="dxa"/>
+            <w:left w:w="108" w:type="dxa"/>
+            <w:bottom w:w="0" w:type="dxa"/>
+            <w:right w:w="108" w:type="dxa"/>
+          </w:tblCellMar>
         </w:tblPrEx>
         <w:tc>
           <w:tcPr>
@@ -1282,6 +1631,12 @@
             <w:insideV w:val="single" w:color="auto" w:sz="4" w:space="0"/>
           </w:tblBorders>
           <w:tblLayout w:type="fixed"/>
+          <w:tblCellMar>
+            <w:top w:w="0" w:type="dxa"/>
+            <w:left w:w="108" w:type="dxa"/>
+            <w:bottom w:w="0" w:type="dxa"/>
+            <w:right w:w="108" w:type="dxa"/>
+          </w:tblCellMar>
         </w:tblPrEx>
         <w:tc>
           <w:tcPr>
@@ -1307,6 +1662,48 @@
             <w:r>
               <w:t>Essencial</w:t>
             </w:r>
+          </w:p>
+        </w:tc>
+      </w:tr>
+      <w:tr>
+        <w:tblPrEx>
+          <w:tblBorders>
+            <w:top w:val="single" w:color="auto" w:sz="4" w:space="0"/>
+            <w:left w:val="single" w:color="auto" w:sz="4" w:space="0"/>
+            <w:bottom w:val="single" w:color="auto" w:sz="4" w:space="0"/>
+            <w:right w:val="single" w:color="auto" w:sz="4" w:space="0"/>
+            <w:insideH w:val="single" w:color="auto" w:sz="4" w:space="0"/>
+            <w:insideV w:val="single" w:color="auto" w:sz="4" w:space="0"/>
+          </w:tblBorders>
+          <w:tblLayout w:type="fixed"/>
+          <w:tblCellMar>
+            <w:top w:w="0" w:type="dxa"/>
+            <w:left w:w="108" w:type="dxa"/>
+            <w:bottom w:w="0" w:type="dxa"/>
+            <w:right w:w="108" w:type="dxa"/>
+          </w:tblCellMar>
+        </w:tblPrEx>
+        <w:tc>
+          <w:tcPr>
+            <w:tcW w:w="1838" w:type="dxa"/>
+          </w:tcPr>
+          <w:p>
+            <w:pPr>
+              <w:spacing w:after="0" w:line="240" w:lineRule="auto"/>
+            </w:pPr>
+            <w:r>
+              <w:t>Responsável</w:t>
+            </w:r>
+          </w:p>
+        </w:tc>
+        <w:tc>
+          <w:tcPr>
+            <w:tcW w:w="6656" w:type="dxa"/>
+          </w:tcPr>
+          <w:p>
+            <w:pPr>
+              <w:spacing w:after="0" w:line="240" w:lineRule="auto"/>
+            </w:pPr>
           </w:p>
         </w:tc>
       </w:tr>
@@ -1360,6 +1757,12 @@
             <w:insideV w:val="single" w:color="auto" w:sz="4" w:space="0"/>
           </w:tblBorders>
           <w:tblLayout w:type="fixed"/>
+          <w:tblCellMar>
+            <w:top w:w="0" w:type="dxa"/>
+            <w:left w:w="108" w:type="dxa"/>
+            <w:bottom w:w="0" w:type="dxa"/>
+            <w:right w:w="108" w:type="dxa"/>
+          </w:tblCellMar>
         </w:tblPrEx>
         <w:tc>
           <w:tcPr>
@@ -1399,6 +1802,12 @@
             <w:insideV w:val="single" w:color="auto" w:sz="4" w:space="0"/>
           </w:tblBorders>
           <w:tblLayout w:type="fixed"/>
+          <w:tblCellMar>
+            <w:top w:w="0" w:type="dxa"/>
+            <w:left w:w="108" w:type="dxa"/>
+            <w:bottom w:w="0" w:type="dxa"/>
+            <w:right w:w="108" w:type="dxa"/>
+          </w:tblCellMar>
         </w:tblPrEx>
         <w:tc>
           <w:tcPr>
@@ -1438,6 +1847,12 @@
             <w:insideV w:val="single" w:color="auto" w:sz="4" w:space="0"/>
           </w:tblBorders>
           <w:tblLayout w:type="fixed"/>
+          <w:tblCellMar>
+            <w:top w:w="0" w:type="dxa"/>
+            <w:left w:w="108" w:type="dxa"/>
+            <w:bottom w:w="0" w:type="dxa"/>
+            <w:right w:w="108" w:type="dxa"/>
+          </w:tblCellMar>
         </w:tblPrEx>
         <w:tc>
           <w:tcPr>
@@ -1463,6 +1878,48 @@
             <w:r>
               <w:t>Essencial</w:t>
             </w:r>
+          </w:p>
+        </w:tc>
+      </w:tr>
+      <w:tr>
+        <w:tblPrEx>
+          <w:tblBorders>
+            <w:top w:val="single" w:color="auto" w:sz="4" w:space="0"/>
+            <w:left w:val="single" w:color="auto" w:sz="4" w:space="0"/>
+            <w:bottom w:val="single" w:color="auto" w:sz="4" w:space="0"/>
+            <w:right w:val="single" w:color="auto" w:sz="4" w:space="0"/>
+            <w:insideH w:val="single" w:color="auto" w:sz="4" w:space="0"/>
+            <w:insideV w:val="single" w:color="auto" w:sz="4" w:space="0"/>
+          </w:tblBorders>
+          <w:tblLayout w:type="fixed"/>
+          <w:tblCellMar>
+            <w:top w:w="0" w:type="dxa"/>
+            <w:left w:w="108" w:type="dxa"/>
+            <w:bottom w:w="0" w:type="dxa"/>
+            <w:right w:w="108" w:type="dxa"/>
+          </w:tblCellMar>
+        </w:tblPrEx>
+        <w:tc>
+          <w:tcPr>
+            <w:tcW w:w="1838" w:type="dxa"/>
+          </w:tcPr>
+          <w:p>
+            <w:pPr>
+              <w:spacing w:after="0" w:line="240" w:lineRule="auto"/>
+            </w:pPr>
+            <w:r>
+              <w:t>Responsável</w:t>
+            </w:r>
+          </w:p>
+        </w:tc>
+        <w:tc>
+          <w:tcPr>
+            <w:tcW w:w="6656" w:type="dxa"/>
+          </w:tcPr>
+          <w:p>
+            <w:pPr>
+              <w:spacing w:after="0" w:line="240" w:lineRule="auto"/>
+            </w:pPr>
           </w:p>
         </w:tc>
       </w:tr>
@@ -1516,6 +1973,12 @@
             <w:insideV w:val="single" w:color="auto" w:sz="4" w:space="0"/>
           </w:tblBorders>
           <w:tblLayout w:type="fixed"/>
+          <w:tblCellMar>
+            <w:top w:w="0" w:type="dxa"/>
+            <w:left w:w="108" w:type="dxa"/>
+            <w:bottom w:w="0" w:type="dxa"/>
+            <w:right w:w="108" w:type="dxa"/>
+          </w:tblCellMar>
         </w:tblPrEx>
         <w:tc>
           <w:tcPr>
@@ -1555,6 +2018,12 @@
             <w:insideV w:val="single" w:color="auto" w:sz="4" w:space="0"/>
           </w:tblBorders>
           <w:tblLayout w:type="fixed"/>
+          <w:tblCellMar>
+            <w:top w:w="0" w:type="dxa"/>
+            <w:left w:w="108" w:type="dxa"/>
+            <w:bottom w:w="0" w:type="dxa"/>
+            <w:right w:w="108" w:type="dxa"/>
+          </w:tblCellMar>
         </w:tblPrEx>
         <w:tc>
           <w:tcPr>
@@ -1594,6 +2063,12 @@
             <w:insideV w:val="single" w:color="auto" w:sz="4" w:space="0"/>
           </w:tblBorders>
           <w:tblLayout w:type="fixed"/>
+          <w:tblCellMar>
+            <w:top w:w="0" w:type="dxa"/>
+            <w:left w:w="108" w:type="dxa"/>
+            <w:bottom w:w="0" w:type="dxa"/>
+            <w:right w:w="108" w:type="dxa"/>
+          </w:tblCellMar>
         </w:tblPrEx>
         <w:tc>
           <w:tcPr>
@@ -1619,6 +2094,48 @@
             <w:r>
               <w:t>Essencial</w:t>
             </w:r>
+          </w:p>
+        </w:tc>
+      </w:tr>
+      <w:tr>
+        <w:tblPrEx>
+          <w:tblBorders>
+            <w:top w:val="single" w:color="auto" w:sz="4" w:space="0"/>
+            <w:left w:val="single" w:color="auto" w:sz="4" w:space="0"/>
+            <w:bottom w:val="single" w:color="auto" w:sz="4" w:space="0"/>
+            <w:right w:val="single" w:color="auto" w:sz="4" w:space="0"/>
+            <w:insideH w:val="single" w:color="auto" w:sz="4" w:space="0"/>
+            <w:insideV w:val="single" w:color="auto" w:sz="4" w:space="0"/>
+          </w:tblBorders>
+          <w:tblLayout w:type="fixed"/>
+          <w:tblCellMar>
+            <w:top w:w="0" w:type="dxa"/>
+            <w:left w:w="108" w:type="dxa"/>
+            <w:bottom w:w="0" w:type="dxa"/>
+            <w:right w:w="108" w:type="dxa"/>
+          </w:tblCellMar>
+        </w:tblPrEx>
+        <w:tc>
+          <w:tcPr>
+            <w:tcW w:w="1838" w:type="dxa"/>
+          </w:tcPr>
+          <w:p>
+            <w:pPr>
+              <w:spacing w:after="0" w:line="240" w:lineRule="auto"/>
+            </w:pPr>
+            <w:r>
+              <w:t>Responsável</w:t>
+            </w:r>
+          </w:p>
+        </w:tc>
+        <w:tc>
+          <w:tcPr>
+            <w:tcW w:w="6656" w:type="dxa"/>
+          </w:tcPr>
+          <w:p>
+            <w:pPr>
+              <w:spacing w:after="0" w:line="240" w:lineRule="auto"/>
+            </w:pPr>
           </w:p>
         </w:tc>
       </w:tr>
@@ -1674,6 +2191,12 @@
             <w:insideV w:val="single" w:color="auto" w:sz="4" w:space="0"/>
           </w:tblBorders>
           <w:tblLayout w:type="fixed"/>
+          <w:tblCellMar>
+            <w:top w:w="0" w:type="dxa"/>
+            <w:left w:w="108" w:type="dxa"/>
+            <w:bottom w:w="0" w:type="dxa"/>
+            <w:right w:w="108" w:type="dxa"/>
+          </w:tblCellMar>
         </w:tblPrEx>
         <w:tc>
           <w:tcPr>
@@ -1713,6 +2236,12 @@
             <w:insideV w:val="single" w:color="auto" w:sz="4" w:space="0"/>
           </w:tblBorders>
           <w:tblLayout w:type="fixed"/>
+          <w:tblCellMar>
+            <w:top w:w="0" w:type="dxa"/>
+            <w:left w:w="108" w:type="dxa"/>
+            <w:bottom w:w="0" w:type="dxa"/>
+            <w:right w:w="108" w:type="dxa"/>
+          </w:tblCellMar>
         </w:tblPrEx>
         <w:tc>
           <w:tcPr>
@@ -1752,6 +2281,12 @@
             <w:insideV w:val="single" w:color="auto" w:sz="4" w:space="0"/>
           </w:tblBorders>
           <w:tblLayout w:type="fixed"/>
+          <w:tblCellMar>
+            <w:top w:w="0" w:type="dxa"/>
+            <w:left w:w="108" w:type="dxa"/>
+            <w:bottom w:w="0" w:type="dxa"/>
+            <w:right w:w="108" w:type="dxa"/>
+          </w:tblCellMar>
         </w:tblPrEx>
         <w:tc>
           <w:tcPr>
@@ -1777,6 +2312,48 @@
             <w:r>
               <w:t>Essencial</w:t>
             </w:r>
+          </w:p>
+        </w:tc>
+      </w:tr>
+      <w:tr>
+        <w:tblPrEx>
+          <w:tblBorders>
+            <w:top w:val="single" w:color="auto" w:sz="4" w:space="0"/>
+            <w:left w:val="single" w:color="auto" w:sz="4" w:space="0"/>
+            <w:bottom w:val="single" w:color="auto" w:sz="4" w:space="0"/>
+            <w:right w:val="single" w:color="auto" w:sz="4" w:space="0"/>
+            <w:insideH w:val="single" w:color="auto" w:sz="4" w:space="0"/>
+            <w:insideV w:val="single" w:color="auto" w:sz="4" w:space="0"/>
+          </w:tblBorders>
+          <w:tblLayout w:type="fixed"/>
+          <w:tblCellMar>
+            <w:top w:w="0" w:type="dxa"/>
+            <w:left w:w="108" w:type="dxa"/>
+            <w:bottom w:w="0" w:type="dxa"/>
+            <w:right w:w="108" w:type="dxa"/>
+          </w:tblCellMar>
+        </w:tblPrEx>
+        <w:tc>
+          <w:tcPr>
+            <w:tcW w:w="1838" w:type="dxa"/>
+          </w:tcPr>
+          <w:p>
+            <w:pPr>
+              <w:spacing w:after="0" w:line="240" w:lineRule="auto"/>
+            </w:pPr>
+            <w:r>
+              <w:t>Responsável</w:t>
+            </w:r>
+          </w:p>
+        </w:tc>
+        <w:tc>
+          <w:tcPr>
+            <w:tcW w:w="6656" w:type="dxa"/>
+          </w:tcPr>
+          <w:p>
+            <w:pPr>
+              <w:spacing w:after="0" w:line="240" w:lineRule="auto"/>
+            </w:pPr>
           </w:p>
         </w:tc>
       </w:tr>
@@ -1788,15 +2365,7 @@
       <w:pPr>
         <w:pStyle w:val="3"/>
       </w:pPr>
-      <w:r>
-        <w:tab/>
-      </w:r>
       <w:bookmarkStart w:id="10" w:name="_Toc489287955"/>
-    </w:p>
-    <w:p>
-      <w:pPr>
-        <w:pStyle w:val="3"/>
-      </w:pPr>
       <w:r>
         <w:t>RF011 Alterar Máquina</w:t>
       </w:r>
@@ -1838,6 +2407,12 @@
             <w:insideV w:val="single" w:color="auto" w:sz="4" w:space="0"/>
           </w:tblBorders>
           <w:tblLayout w:type="fixed"/>
+          <w:tblCellMar>
+            <w:top w:w="0" w:type="dxa"/>
+            <w:left w:w="108" w:type="dxa"/>
+            <w:bottom w:w="0" w:type="dxa"/>
+            <w:right w:w="108" w:type="dxa"/>
+          </w:tblCellMar>
         </w:tblPrEx>
         <w:tc>
           <w:tcPr>
@@ -1877,6 +2452,12 @@
             <w:insideV w:val="single" w:color="auto" w:sz="4" w:space="0"/>
           </w:tblBorders>
           <w:tblLayout w:type="fixed"/>
+          <w:tblCellMar>
+            <w:top w:w="0" w:type="dxa"/>
+            <w:left w:w="108" w:type="dxa"/>
+            <w:bottom w:w="0" w:type="dxa"/>
+            <w:right w:w="108" w:type="dxa"/>
+          </w:tblCellMar>
         </w:tblPrEx>
         <w:tc>
           <w:tcPr>
@@ -1947,6 +2528,48 @@
             <w:r>
               <w:t>Importante</w:t>
             </w:r>
+          </w:p>
+        </w:tc>
+      </w:tr>
+      <w:tr>
+        <w:tblPrEx>
+          <w:tblBorders>
+            <w:top w:val="single" w:color="auto" w:sz="4" w:space="0"/>
+            <w:left w:val="single" w:color="auto" w:sz="4" w:space="0"/>
+            <w:bottom w:val="single" w:color="auto" w:sz="4" w:space="0"/>
+            <w:right w:val="single" w:color="auto" w:sz="4" w:space="0"/>
+            <w:insideH w:val="single" w:color="auto" w:sz="4" w:space="0"/>
+            <w:insideV w:val="single" w:color="auto" w:sz="4" w:space="0"/>
+          </w:tblBorders>
+          <w:tblLayout w:type="fixed"/>
+          <w:tblCellMar>
+            <w:top w:w="0" w:type="dxa"/>
+            <w:left w:w="108" w:type="dxa"/>
+            <w:bottom w:w="0" w:type="dxa"/>
+            <w:right w:w="108" w:type="dxa"/>
+          </w:tblCellMar>
+        </w:tblPrEx>
+        <w:tc>
+          <w:tcPr>
+            <w:tcW w:w="1838" w:type="dxa"/>
+          </w:tcPr>
+          <w:p>
+            <w:pPr>
+              <w:spacing w:after="0" w:line="240" w:lineRule="auto"/>
+            </w:pPr>
+            <w:r>
+              <w:t>Responsável</w:t>
+            </w:r>
+          </w:p>
+        </w:tc>
+        <w:tc>
+          <w:tcPr>
+            <w:tcW w:w="6656" w:type="dxa"/>
+          </w:tcPr>
+          <w:p>
+            <w:pPr>
+              <w:spacing w:after="0" w:line="240" w:lineRule="auto"/>
+            </w:pPr>
           </w:p>
         </w:tc>
       </w:tr>
@@ -2000,6 +2623,12 @@
             <w:insideV w:val="single" w:color="auto" w:sz="4" w:space="0"/>
           </w:tblBorders>
           <w:tblLayout w:type="fixed"/>
+          <w:tblCellMar>
+            <w:top w:w="0" w:type="dxa"/>
+            <w:left w:w="108" w:type="dxa"/>
+            <w:bottom w:w="0" w:type="dxa"/>
+            <w:right w:w="108" w:type="dxa"/>
+          </w:tblCellMar>
         </w:tblPrEx>
         <w:tc>
           <w:tcPr>
@@ -2039,6 +2668,12 @@
             <w:insideV w:val="single" w:color="auto" w:sz="4" w:space="0"/>
           </w:tblBorders>
           <w:tblLayout w:type="fixed"/>
+          <w:tblCellMar>
+            <w:top w:w="0" w:type="dxa"/>
+            <w:left w:w="108" w:type="dxa"/>
+            <w:bottom w:w="0" w:type="dxa"/>
+            <w:right w:w="108" w:type="dxa"/>
+          </w:tblCellMar>
         </w:tblPrEx>
         <w:tc>
           <w:tcPr>
@@ -2078,6 +2713,12 @@
             <w:insideV w:val="single" w:color="auto" w:sz="4" w:space="0"/>
           </w:tblBorders>
           <w:tblLayout w:type="fixed"/>
+          <w:tblCellMar>
+            <w:top w:w="0" w:type="dxa"/>
+            <w:left w:w="108" w:type="dxa"/>
+            <w:bottom w:w="0" w:type="dxa"/>
+            <w:right w:w="108" w:type="dxa"/>
+          </w:tblCellMar>
         </w:tblPrEx>
         <w:tc>
           <w:tcPr>
@@ -2103,6 +2744,48 @@
             <w:r>
               <w:t>Importante</w:t>
             </w:r>
+          </w:p>
+        </w:tc>
+      </w:tr>
+      <w:tr>
+        <w:tblPrEx>
+          <w:tblBorders>
+            <w:top w:val="single" w:color="auto" w:sz="4" w:space="0"/>
+            <w:left w:val="single" w:color="auto" w:sz="4" w:space="0"/>
+            <w:bottom w:val="single" w:color="auto" w:sz="4" w:space="0"/>
+            <w:right w:val="single" w:color="auto" w:sz="4" w:space="0"/>
+            <w:insideH w:val="single" w:color="auto" w:sz="4" w:space="0"/>
+            <w:insideV w:val="single" w:color="auto" w:sz="4" w:space="0"/>
+          </w:tblBorders>
+          <w:tblLayout w:type="fixed"/>
+          <w:tblCellMar>
+            <w:top w:w="0" w:type="dxa"/>
+            <w:left w:w="108" w:type="dxa"/>
+            <w:bottom w:w="0" w:type="dxa"/>
+            <w:right w:w="108" w:type="dxa"/>
+          </w:tblCellMar>
+        </w:tblPrEx>
+        <w:tc>
+          <w:tcPr>
+            <w:tcW w:w="1838" w:type="dxa"/>
+          </w:tcPr>
+          <w:p>
+            <w:pPr>
+              <w:spacing w:after="0" w:line="240" w:lineRule="auto"/>
+            </w:pPr>
+            <w:r>
+              <w:t>Responsável</w:t>
+            </w:r>
+          </w:p>
+        </w:tc>
+        <w:tc>
+          <w:tcPr>
+            <w:tcW w:w="6656" w:type="dxa"/>
+          </w:tcPr>
+          <w:p>
+            <w:pPr>
+              <w:spacing w:after="0" w:line="240" w:lineRule="auto"/>
+            </w:pPr>
           </w:p>
         </w:tc>
       </w:tr>
@@ -2156,6 +2839,12 @@
             <w:insideV w:val="single" w:color="auto" w:sz="4" w:space="0"/>
           </w:tblBorders>
           <w:tblLayout w:type="fixed"/>
+          <w:tblCellMar>
+            <w:top w:w="0" w:type="dxa"/>
+            <w:left w:w="108" w:type="dxa"/>
+            <w:bottom w:w="0" w:type="dxa"/>
+            <w:right w:w="108" w:type="dxa"/>
+          </w:tblCellMar>
         </w:tblPrEx>
         <w:tc>
           <w:tcPr>
@@ -2195,6 +2884,12 @@
             <w:insideV w:val="single" w:color="auto" w:sz="4" w:space="0"/>
           </w:tblBorders>
           <w:tblLayout w:type="fixed"/>
+          <w:tblCellMar>
+            <w:top w:w="0" w:type="dxa"/>
+            <w:left w:w="108" w:type="dxa"/>
+            <w:bottom w:w="0" w:type="dxa"/>
+            <w:right w:w="108" w:type="dxa"/>
+          </w:tblCellMar>
         </w:tblPrEx>
         <w:tc>
           <w:tcPr>
@@ -2234,6 +2929,12 @@
             <w:insideV w:val="single" w:color="auto" w:sz="4" w:space="0"/>
           </w:tblBorders>
           <w:tblLayout w:type="fixed"/>
+          <w:tblCellMar>
+            <w:top w:w="0" w:type="dxa"/>
+            <w:left w:w="108" w:type="dxa"/>
+            <w:bottom w:w="0" w:type="dxa"/>
+            <w:right w:w="108" w:type="dxa"/>
+          </w:tblCellMar>
         </w:tblPrEx>
         <w:tc>
           <w:tcPr>
@@ -2259,6 +2960,48 @@
             <w:r>
               <w:t>Essencial</w:t>
             </w:r>
+          </w:p>
+        </w:tc>
+      </w:tr>
+      <w:tr>
+        <w:tblPrEx>
+          <w:tblBorders>
+            <w:top w:val="single" w:color="auto" w:sz="4" w:space="0"/>
+            <w:left w:val="single" w:color="auto" w:sz="4" w:space="0"/>
+            <w:bottom w:val="single" w:color="auto" w:sz="4" w:space="0"/>
+            <w:right w:val="single" w:color="auto" w:sz="4" w:space="0"/>
+            <w:insideH w:val="single" w:color="auto" w:sz="4" w:space="0"/>
+            <w:insideV w:val="single" w:color="auto" w:sz="4" w:space="0"/>
+          </w:tblBorders>
+          <w:tblLayout w:type="fixed"/>
+          <w:tblCellMar>
+            <w:top w:w="0" w:type="dxa"/>
+            <w:left w:w="108" w:type="dxa"/>
+            <w:bottom w:w="0" w:type="dxa"/>
+            <w:right w:w="108" w:type="dxa"/>
+          </w:tblCellMar>
+        </w:tblPrEx>
+        <w:tc>
+          <w:tcPr>
+            <w:tcW w:w="1838" w:type="dxa"/>
+          </w:tcPr>
+          <w:p>
+            <w:pPr>
+              <w:spacing w:after="0" w:line="240" w:lineRule="auto"/>
+            </w:pPr>
+            <w:r>
+              <w:t>Responsável</w:t>
+            </w:r>
+          </w:p>
+        </w:tc>
+        <w:tc>
+          <w:tcPr>
+            <w:tcW w:w="6656" w:type="dxa"/>
+          </w:tcPr>
+          <w:p>
+            <w:pPr>
+              <w:spacing w:after="0" w:line="240" w:lineRule="auto"/>
+            </w:pPr>
           </w:p>
         </w:tc>
       </w:tr>
@@ -2271,6 +3014,11 @@
         <w:pStyle w:val="3"/>
       </w:pPr>
       <w:bookmarkStart w:id="13" w:name="_Toc489287958"/>
+    </w:p>
+    <w:p>
+      <w:pPr>
+        <w:pStyle w:val="3"/>
+      </w:pPr>
       <w:r>
         <w:t>RF014 Fazer Login</w:t>
       </w:r>
@@ -2312,6 +3060,12 @@
             <w:insideV w:val="single" w:color="auto" w:sz="4" w:space="0"/>
           </w:tblBorders>
           <w:tblLayout w:type="fixed"/>
+          <w:tblCellMar>
+            <w:top w:w="0" w:type="dxa"/>
+            <w:left w:w="108" w:type="dxa"/>
+            <w:bottom w:w="0" w:type="dxa"/>
+            <w:right w:w="108" w:type="dxa"/>
+          </w:tblCellMar>
         </w:tblPrEx>
         <w:tc>
           <w:tcPr>
@@ -2351,6 +3105,12 @@
             <w:insideV w:val="single" w:color="auto" w:sz="4" w:space="0"/>
           </w:tblBorders>
           <w:tblLayout w:type="fixed"/>
+          <w:tblCellMar>
+            <w:top w:w="0" w:type="dxa"/>
+            <w:left w:w="108" w:type="dxa"/>
+            <w:bottom w:w="0" w:type="dxa"/>
+            <w:right w:w="108" w:type="dxa"/>
+          </w:tblCellMar>
         </w:tblPrEx>
         <w:tc>
           <w:tcPr>
@@ -2390,6 +3150,12 @@
             <w:insideV w:val="single" w:color="auto" w:sz="4" w:space="0"/>
           </w:tblBorders>
           <w:tblLayout w:type="fixed"/>
+          <w:tblCellMar>
+            <w:top w:w="0" w:type="dxa"/>
+            <w:left w:w="108" w:type="dxa"/>
+            <w:bottom w:w="0" w:type="dxa"/>
+            <w:right w:w="108" w:type="dxa"/>
+          </w:tblCellMar>
         </w:tblPrEx>
         <w:tc>
           <w:tcPr>
@@ -2415,6 +3181,48 @@
             <w:r>
               <w:t>Essencial</w:t>
             </w:r>
+          </w:p>
+        </w:tc>
+      </w:tr>
+      <w:tr>
+        <w:tblPrEx>
+          <w:tblBorders>
+            <w:top w:val="single" w:color="auto" w:sz="4" w:space="0"/>
+            <w:left w:val="single" w:color="auto" w:sz="4" w:space="0"/>
+            <w:bottom w:val="single" w:color="auto" w:sz="4" w:space="0"/>
+            <w:right w:val="single" w:color="auto" w:sz="4" w:space="0"/>
+            <w:insideH w:val="single" w:color="auto" w:sz="4" w:space="0"/>
+            <w:insideV w:val="single" w:color="auto" w:sz="4" w:space="0"/>
+          </w:tblBorders>
+          <w:tblLayout w:type="fixed"/>
+          <w:tblCellMar>
+            <w:top w:w="0" w:type="dxa"/>
+            <w:left w:w="108" w:type="dxa"/>
+            <w:bottom w:w="0" w:type="dxa"/>
+            <w:right w:w="108" w:type="dxa"/>
+          </w:tblCellMar>
+        </w:tblPrEx>
+        <w:tc>
+          <w:tcPr>
+            <w:tcW w:w="1838" w:type="dxa"/>
+          </w:tcPr>
+          <w:p>
+            <w:pPr>
+              <w:spacing w:after="0" w:line="240" w:lineRule="auto"/>
+            </w:pPr>
+            <w:r>
+              <w:t>Responsável</w:t>
+            </w:r>
+          </w:p>
+        </w:tc>
+        <w:tc>
+          <w:tcPr>
+            <w:tcW w:w="6656" w:type="dxa"/>
+          </w:tcPr>
+          <w:p>
+            <w:pPr>
+              <w:spacing w:after="0" w:line="240" w:lineRule="auto"/>
+            </w:pPr>
           </w:p>
         </w:tc>
       </w:tr>
@@ -2468,6 +3276,12 @@
             <w:insideV w:val="single" w:color="auto" w:sz="4" w:space="0"/>
           </w:tblBorders>
           <w:tblLayout w:type="fixed"/>
+          <w:tblCellMar>
+            <w:top w:w="0" w:type="dxa"/>
+            <w:left w:w="108" w:type="dxa"/>
+            <w:bottom w:w="0" w:type="dxa"/>
+            <w:right w:w="108" w:type="dxa"/>
+          </w:tblCellMar>
         </w:tblPrEx>
         <w:tc>
           <w:tcPr>
@@ -2507,6 +3321,12 @@
             <w:insideV w:val="single" w:color="auto" w:sz="4" w:space="0"/>
           </w:tblBorders>
           <w:tblLayout w:type="fixed"/>
+          <w:tblCellMar>
+            <w:top w:w="0" w:type="dxa"/>
+            <w:left w:w="108" w:type="dxa"/>
+            <w:bottom w:w="0" w:type="dxa"/>
+            <w:right w:w="108" w:type="dxa"/>
+          </w:tblCellMar>
         </w:tblPrEx>
         <w:tc>
           <w:tcPr>
@@ -2546,6 +3366,12 @@
             <w:insideV w:val="single" w:color="auto" w:sz="4" w:space="0"/>
           </w:tblBorders>
           <w:tblLayout w:type="fixed"/>
+          <w:tblCellMar>
+            <w:top w:w="0" w:type="dxa"/>
+            <w:left w:w="108" w:type="dxa"/>
+            <w:bottom w:w="0" w:type="dxa"/>
+            <w:right w:w="108" w:type="dxa"/>
+          </w:tblCellMar>
         </w:tblPrEx>
         <w:tc>
           <w:tcPr>
@@ -2574,19 +3400,49 @@
           </w:p>
         </w:tc>
       </w:tr>
+      <w:tr>
+        <w:tblPrEx>
+          <w:tblBorders>
+            <w:top w:val="single" w:color="auto" w:sz="4" w:space="0"/>
+            <w:left w:val="single" w:color="auto" w:sz="4" w:space="0"/>
+            <w:bottom w:val="single" w:color="auto" w:sz="4" w:space="0"/>
+            <w:right w:val="single" w:color="auto" w:sz="4" w:space="0"/>
+            <w:insideH w:val="single" w:color="auto" w:sz="4" w:space="0"/>
+            <w:insideV w:val="single" w:color="auto" w:sz="4" w:space="0"/>
+          </w:tblBorders>
+          <w:tblLayout w:type="fixed"/>
+          <w:tblCellMar>
+            <w:top w:w="0" w:type="dxa"/>
+            <w:left w:w="108" w:type="dxa"/>
+            <w:bottom w:w="0" w:type="dxa"/>
+            <w:right w:w="108" w:type="dxa"/>
+          </w:tblCellMar>
+        </w:tblPrEx>
+        <w:tc>
+          <w:tcPr>
+            <w:tcW w:w="1838" w:type="dxa"/>
+          </w:tcPr>
+          <w:p>
+            <w:pPr>
+              <w:spacing w:after="0" w:line="240" w:lineRule="auto"/>
+            </w:pPr>
+            <w:r>
+              <w:t>Responsável</w:t>
+            </w:r>
+          </w:p>
+        </w:tc>
+        <w:tc>
+          <w:tcPr>
+            <w:tcW w:w="6656" w:type="dxa"/>
+          </w:tcPr>
+          <w:p>
+            <w:pPr>
+              <w:spacing w:after="0" w:line="240" w:lineRule="auto"/>
+            </w:pPr>
+          </w:p>
+        </w:tc>
+      </w:tr>
     </w:tbl>
-    <w:p>
-      <w:pPr/>
-    </w:p>
-    <w:p>
-      <w:pPr/>
-      <w:r>
-        <w:tab/>
-      </w:r>
-    </w:p>
-    <w:p>
-      <w:pPr/>
-    </w:p>
     <w:p>
       <w:pPr>
         <w:pStyle w:val="3"/>
@@ -2633,6 +3489,12 @@
             <w:insideV w:val="single" w:color="auto" w:sz="4" w:space="0"/>
           </w:tblBorders>
           <w:tblLayout w:type="fixed"/>
+          <w:tblCellMar>
+            <w:top w:w="0" w:type="dxa"/>
+            <w:left w:w="10" w:type="dxa"/>
+            <w:bottom w:w="0" w:type="dxa"/>
+            <w:right w:w="10" w:type="dxa"/>
+          </w:tblCellMar>
         </w:tblPrEx>
         <w:tc>
           <w:tcPr>
@@ -2826,6 +3688,69 @@
               </w:rPr>
               <w:t>Desejável</w:t>
             </w:r>
+          </w:p>
+        </w:tc>
+      </w:tr>
+      <w:tr>
+        <w:tblPrEx>
+          <w:tblBorders>
+            <w:top w:val="single" w:color="auto" w:sz="4" w:space="0"/>
+            <w:left w:val="single" w:color="auto" w:sz="4" w:space="0"/>
+            <w:bottom w:val="single" w:color="auto" w:sz="4" w:space="0"/>
+            <w:right w:val="single" w:color="auto" w:sz="4" w:space="0"/>
+            <w:insideH w:val="single" w:color="auto" w:sz="4" w:space="0"/>
+            <w:insideV w:val="single" w:color="auto" w:sz="4" w:space="0"/>
+          </w:tblBorders>
+          <w:tblLayout w:type="fixed"/>
+          <w:tblCellMar>
+            <w:top w:w="0" w:type="dxa"/>
+            <w:left w:w="10" w:type="dxa"/>
+            <w:bottom w:w="0" w:type="dxa"/>
+            <w:right w:w="10" w:type="dxa"/>
+          </w:tblCellMar>
+        </w:tblPrEx>
+        <w:tc>
+          <w:tcPr>
+            <w:tcW w:w="1838" w:type="dxa"/>
+            <w:shd w:val="clear" w:color="auto" w:fill="auto"/>
+            <w:tcMar>
+              <w:top w:w="0" w:type="dxa"/>
+              <w:left w:w="108" w:type="dxa"/>
+              <w:bottom w:w="0" w:type="dxa"/>
+              <w:right w:w="108" w:type="dxa"/>
+            </w:tcMar>
+          </w:tcPr>
+          <w:p>
+            <w:pPr>
+              <w:spacing w:line="285" w:lineRule="exact"/>
+              <w:rPr>
+                <w:rFonts w:ascii="Calibri" w:hAnsi="Calibri" w:eastAsia="Calibri" w:cs="Calibri"/>
+                <w:bCs/>
+              </w:rPr>
+            </w:pPr>
+            <w:r>
+              <w:t>Responsável</w:t>
+            </w:r>
+          </w:p>
+        </w:tc>
+        <w:tc>
+          <w:tcPr>
+            <w:tcW w:w="6662" w:type="dxa"/>
+            <w:shd w:val="clear" w:color="auto" w:fill="auto"/>
+            <w:tcMar>
+              <w:top w:w="0" w:type="dxa"/>
+              <w:left w:w="108" w:type="dxa"/>
+              <w:bottom w:w="0" w:type="dxa"/>
+              <w:right w:w="108" w:type="dxa"/>
+            </w:tcMar>
+          </w:tcPr>
+          <w:p>
+            <w:pPr>
+              <w:spacing w:line="285" w:lineRule="exact"/>
+              <w:rPr>
+                <w:rFonts w:ascii="Calibri" w:hAnsi="Calibri" w:eastAsia="Calibri" w:cs="Calibri"/>
+              </w:rPr>
+            </w:pPr>
           </w:p>
         </w:tc>
       </w:tr>
@@ -2879,6 +3804,12 @@
             <w:insideV w:val="single" w:color="auto" w:sz="4" w:space="0"/>
           </w:tblBorders>
           <w:tblLayout w:type="fixed"/>
+          <w:tblCellMar>
+            <w:top w:w="0" w:type="dxa"/>
+            <w:left w:w="10" w:type="dxa"/>
+            <w:bottom w:w="0" w:type="dxa"/>
+            <w:right w:w="10" w:type="dxa"/>
+          </w:tblCellMar>
         </w:tblPrEx>
         <w:tc>
           <w:tcPr>
@@ -2946,6 +3877,12 @@
             <w:insideV w:val="single" w:color="auto" w:sz="4" w:space="0"/>
           </w:tblBorders>
           <w:tblLayout w:type="fixed"/>
+          <w:tblCellMar>
+            <w:top w:w="0" w:type="dxa"/>
+            <w:left w:w="10" w:type="dxa"/>
+            <w:bottom w:w="0" w:type="dxa"/>
+            <w:right w:w="10" w:type="dxa"/>
+          </w:tblCellMar>
         </w:tblPrEx>
         <w:tc>
           <w:tcPr>
@@ -3007,6 +3944,12 @@
             <w:insideV w:val="single" w:color="auto" w:sz="4" w:space="0"/>
           </w:tblBorders>
           <w:tblLayout w:type="fixed"/>
+          <w:tblCellMar>
+            <w:top w:w="0" w:type="dxa"/>
+            <w:left w:w="10" w:type="dxa"/>
+            <w:bottom w:w="0" w:type="dxa"/>
+            <w:right w:w="10" w:type="dxa"/>
+          </w:tblCellMar>
         </w:tblPrEx>
         <w:tc>
           <w:tcPr>
@@ -3063,7 +4006,79 @@
           </w:p>
         </w:tc>
       </w:tr>
+      <w:tr>
+        <w:tblPrEx>
+          <w:tblBorders>
+            <w:top w:val="single" w:color="auto" w:sz="4" w:space="0"/>
+            <w:left w:val="single" w:color="auto" w:sz="4" w:space="0"/>
+            <w:bottom w:val="single" w:color="auto" w:sz="4" w:space="0"/>
+            <w:right w:val="single" w:color="auto" w:sz="4" w:space="0"/>
+            <w:insideH w:val="single" w:color="auto" w:sz="4" w:space="0"/>
+            <w:insideV w:val="single" w:color="auto" w:sz="4" w:space="0"/>
+          </w:tblBorders>
+          <w:tblLayout w:type="fixed"/>
+          <w:tblCellMar>
+            <w:top w:w="0" w:type="dxa"/>
+            <w:left w:w="10" w:type="dxa"/>
+            <w:bottom w:w="0" w:type="dxa"/>
+            <w:right w:w="10" w:type="dxa"/>
+          </w:tblCellMar>
+        </w:tblPrEx>
+        <w:tc>
+          <w:tcPr>
+            <w:tcW w:w="1838" w:type="dxa"/>
+            <w:shd w:val="clear" w:color="auto" w:fill="auto"/>
+            <w:tcMar>
+              <w:top w:w="0" w:type="dxa"/>
+              <w:left w:w="108" w:type="dxa"/>
+              <w:bottom w:w="0" w:type="dxa"/>
+              <w:right w:w="108" w:type="dxa"/>
+            </w:tcMar>
+          </w:tcPr>
+          <w:p>
+            <w:pPr>
+              <w:spacing w:line="285" w:lineRule="exact"/>
+              <w:rPr>
+                <w:rFonts w:ascii="Calibri" w:hAnsi="Calibri" w:eastAsia="Calibri" w:cs="Calibri"/>
+                <w:bCs/>
+              </w:rPr>
+            </w:pPr>
+            <w:r>
+              <w:t>Responsável</w:t>
+            </w:r>
+          </w:p>
+        </w:tc>
+        <w:tc>
+          <w:tcPr>
+            <w:tcW w:w="6662" w:type="dxa"/>
+            <w:shd w:val="clear" w:color="auto" w:fill="auto"/>
+            <w:tcMar>
+              <w:top w:w="0" w:type="dxa"/>
+              <w:left w:w="108" w:type="dxa"/>
+              <w:bottom w:w="0" w:type="dxa"/>
+              <w:right w:w="108" w:type="dxa"/>
+            </w:tcMar>
+          </w:tcPr>
+          <w:p>
+            <w:pPr>
+              <w:spacing w:line="285" w:lineRule="exact"/>
+              <w:rPr>
+                <w:rFonts w:ascii="Calibri" w:hAnsi="Calibri" w:eastAsia="Calibri" w:cs="Calibri"/>
+              </w:rPr>
+            </w:pPr>
+          </w:p>
+        </w:tc>
+      </w:tr>
     </w:tbl>
+    <w:p>
+      <w:pPr/>
+    </w:p>
+    <w:p>
+      <w:pPr/>
+    </w:p>
+    <w:p>
+      <w:pPr/>
+    </w:p>
     <w:p>
       <w:pPr/>
     </w:p>
@@ -3113,6 +4128,12 @@
             <w:insideV w:val="single" w:color="auto" w:sz="4" w:space="0"/>
           </w:tblBorders>
           <w:tblLayout w:type="fixed"/>
+          <w:tblCellMar>
+            <w:top w:w="0" w:type="dxa"/>
+            <w:left w:w="10" w:type="dxa"/>
+            <w:bottom w:w="0" w:type="dxa"/>
+            <w:right w:w="10" w:type="dxa"/>
+          </w:tblCellMar>
         </w:tblPrEx>
         <w:tc>
           <w:tcPr>
@@ -3180,6 +4201,12 @@
             <w:insideV w:val="single" w:color="auto" w:sz="4" w:space="0"/>
           </w:tblBorders>
           <w:tblLayout w:type="fixed"/>
+          <w:tblCellMar>
+            <w:top w:w="0" w:type="dxa"/>
+            <w:left w:w="10" w:type="dxa"/>
+            <w:bottom w:w="0" w:type="dxa"/>
+            <w:right w:w="10" w:type="dxa"/>
+          </w:tblCellMar>
         </w:tblPrEx>
         <w:tc>
           <w:tcPr>
@@ -3241,6 +4268,12 @@
             <w:insideV w:val="single" w:color="auto" w:sz="4" w:space="0"/>
           </w:tblBorders>
           <w:tblLayout w:type="fixed"/>
+          <w:tblCellMar>
+            <w:top w:w="0" w:type="dxa"/>
+            <w:left w:w="10" w:type="dxa"/>
+            <w:bottom w:w="0" w:type="dxa"/>
+            <w:right w:w="10" w:type="dxa"/>
+          </w:tblCellMar>
         </w:tblPrEx>
         <w:tc>
           <w:tcPr>
@@ -3294,6 +4327,69 @@
               </w:rPr>
               <w:t>Desejável</w:t>
             </w:r>
+          </w:p>
+        </w:tc>
+      </w:tr>
+      <w:tr>
+        <w:tblPrEx>
+          <w:tblBorders>
+            <w:top w:val="single" w:color="auto" w:sz="4" w:space="0"/>
+            <w:left w:val="single" w:color="auto" w:sz="4" w:space="0"/>
+            <w:bottom w:val="single" w:color="auto" w:sz="4" w:space="0"/>
+            <w:right w:val="single" w:color="auto" w:sz="4" w:space="0"/>
+            <w:insideH w:val="single" w:color="auto" w:sz="4" w:space="0"/>
+            <w:insideV w:val="single" w:color="auto" w:sz="4" w:space="0"/>
+          </w:tblBorders>
+          <w:tblLayout w:type="fixed"/>
+          <w:tblCellMar>
+            <w:top w:w="0" w:type="dxa"/>
+            <w:left w:w="10" w:type="dxa"/>
+            <w:bottom w:w="0" w:type="dxa"/>
+            <w:right w:w="10" w:type="dxa"/>
+          </w:tblCellMar>
+        </w:tblPrEx>
+        <w:tc>
+          <w:tcPr>
+            <w:tcW w:w="1838" w:type="dxa"/>
+            <w:shd w:val="clear" w:color="auto" w:fill="auto"/>
+            <w:tcMar>
+              <w:top w:w="0" w:type="dxa"/>
+              <w:left w:w="108" w:type="dxa"/>
+              <w:bottom w:w="0" w:type="dxa"/>
+              <w:right w:w="108" w:type="dxa"/>
+            </w:tcMar>
+          </w:tcPr>
+          <w:p>
+            <w:pPr>
+              <w:spacing w:line="285" w:lineRule="exact"/>
+              <w:rPr>
+                <w:rFonts w:ascii="Calibri" w:hAnsi="Calibri" w:eastAsia="Calibri" w:cs="Calibri"/>
+                <w:bCs/>
+              </w:rPr>
+            </w:pPr>
+            <w:r>
+              <w:t>Responsável</w:t>
+            </w:r>
+          </w:p>
+        </w:tc>
+        <w:tc>
+          <w:tcPr>
+            <w:tcW w:w="6662" w:type="dxa"/>
+            <w:shd w:val="clear" w:color="auto" w:fill="auto"/>
+            <w:tcMar>
+              <w:top w:w="0" w:type="dxa"/>
+              <w:left w:w="108" w:type="dxa"/>
+              <w:bottom w:w="0" w:type="dxa"/>
+              <w:right w:w="108" w:type="dxa"/>
+            </w:tcMar>
+          </w:tcPr>
+          <w:p>
+            <w:pPr>
+              <w:spacing w:line="285" w:lineRule="exact"/>
+              <w:rPr>
+                <w:rFonts w:ascii="Calibri" w:hAnsi="Calibri" w:eastAsia="Calibri" w:cs="Calibri"/>
+              </w:rPr>
+            </w:pPr>
           </w:p>
         </w:tc>
       </w:tr>
@@ -3345,6 +4441,12 @@
             <w:insideV w:val="single" w:color="auto" w:sz="4" w:space="0"/>
           </w:tblBorders>
           <w:tblLayout w:type="fixed"/>
+          <w:tblCellMar>
+            <w:top w:w="0" w:type="dxa"/>
+            <w:left w:w="108" w:type="dxa"/>
+            <w:bottom w:w="0" w:type="dxa"/>
+            <w:right w:w="108" w:type="dxa"/>
+          </w:tblCellMar>
         </w:tblPrEx>
         <w:tc>
           <w:tcPr>
@@ -3384,6 +4486,12 @@
             <w:insideV w:val="single" w:color="auto" w:sz="4" w:space="0"/>
           </w:tblBorders>
           <w:tblLayout w:type="fixed"/>
+          <w:tblCellMar>
+            <w:top w:w="0" w:type="dxa"/>
+            <w:left w:w="108" w:type="dxa"/>
+            <w:bottom w:w="0" w:type="dxa"/>
+            <w:right w:w="108" w:type="dxa"/>
+          </w:tblCellMar>
         </w:tblPrEx>
         <w:tc>
           <w:tcPr>
@@ -3423,6 +4531,12 @@
             <w:insideV w:val="single" w:color="auto" w:sz="4" w:space="0"/>
           </w:tblBorders>
           <w:tblLayout w:type="fixed"/>
+          <w:tblCellMar>
+            <w:top w:w="0" w:type="dxa"/>
+            <w:left w:w="108" w:type="dxa"/>
+            <w:bottom w:w="0" w:type="dxa"/>
+            <w:right w:w="108" w:type="dxa"/>
+          </w:tblCellMar>
         </w:tblPrEx>
         <w:tc>
           <w:tcPr>
@@ -3462,6 +4576,12 @@
             <w:insideV w:val="single" w:color="auto" w:sz="4" w:space="0"/>
           </w:tblBorders>
           <w:tblLayout w:type="fixed"/>
+          <w:tblCellMar>
+            <w:top w:w="0" w:type="dxa"/>
+            <w:left w:w="108" w:type="dxa"/>
+            <w:bottom w:w="0" w:type="dxa"/>
+            <w:right w:w="108" w:type="dxa"/>
+          </w:tblCellMar>
         </w:tblPrEx>
         <w:tc>
           <w:tcPr>
@@ -3486,6 +4606,51 @@
             </w:pPr>
             <w:r>
               <w:t>Renato</w:t>
+            </w:r>
+          </w:p>
+        </w:tc>
+      </w:tr>
+      <w:tr>
+        <w:tblPrEx>
+          <w:tblBorders>
+            <w:top w:val="single" w:color="auto" w:sz="4" w:space="0"/>
+            <w:left w:val="single" w:color="auto" w:sz="4" w:space="0"/>
+            <w:bottom w:val="single" w:color="auto" w:sz="4" w:space="0"/>
+            <w:right w:val="single" w:color="auto" w:sz="4" w:space="0"/>
+            <w:insideH w:val="single" w:color="auto" w:sz="4" w:space="0"/>
+            <w:insideV w:val="single" w:color="auto" w:sz="4" w:space="0"/>
+          </w:tblBorders>
+          <w:tblLayout w:type="fixed"/>
+          <w:tblCellMar>
+            <w:top w:w="0" w:type="dxa"/>
+            <w:left w:w="108" w:type="dxa"/>
+            <w:bottom w:w="0" w:type="dxa"/>
+            <w:right w:w="108" w:type="dxa"/>
+          </w:tblCellMar>
+        </w:tblPrEx>
+        <w:tc>
+          <w:tcPr>
+            <w:tcW w:w="1838" w:type="dxa"/>
+          </w:tcPr>
+          <w:p>
+            <w:pPr>
+              <w:spacing w:after="0" w:line="240" w:lineRule="auto"/>
+            </w:pPr>
+            <w:r>
+              <w:t>Operações</w:t>
+            </w:r>
+          </w:p>
+        </w:tc>
+        <w:tc>
+          <w:tcPr>
+            <w:tcW w:w="6656" w:type="dxa"/>
+          </w:tcPr>
+          <w:p>
+            <w:pPr>
+              <w:spacing w:after="0" w:line="240" w:lineRule="auto"/>
+            </w:pPr>
+            <w:r>
+              <w:t>Inclusão, Remoção e Edição</w:t>
             </w:r>
           </w:p>
         </w:tc>
@@ -3494,16 +4659,6 @@
     <w:p>
       <w:pPr>
         <w:jc w:val="center"/>
-      </w:pPr>
-    </w:p>
-    <w:p>
-      <w:pPr>
-        <w:pStyle w:val="3"/>
-      </w:pPr>
-    </w:p>
-    <w:p>
-      <w:pPr>
-        <w:pStyle w:val="3"/>
       </w:pPr>
     </w:p>
     <w:p>
@@ -3550,6 +4705,12 @@
             <w:insideV w:val="single" w:color="auto" w:sz="4" w:space="0"/>
           </w:tblBorders>
           <w:tblLayout w:type="fixed"/>
+          <w:tblCellMar>
+            <w:top w:w="0" w:type="dxa"/>
+            <w:left w:w="108" w:type="dxa"/>
+            <w:bottom w:w="0" w:type="dxa"/>
+            <w:right w:w="108" w:type="dxa"/>
+          </w:tblCellMar>
         </w:tblPrEx>
         <w:tc>
           <w:tcPr>
@@ -3589,6 +4750,12 @@
             <w:insideV w:val="single" w:color="auto" w:sz="4" w:space="0"/>
           </w:tblBorders>
           <w:tblLayout w:type="fixed"/>
+          <w:tblCellMar>
+            <w:top w:w="0" w:type="dxa"/>
+            <w:left w:w="108" w:type="dxa"/>
+            <w:bottom w:w="0" w:type="dxa"/>
+            <w:right w:w="108" w:type="dxa"/>
+          </w:tblCellMar>
         </w:tblPrEx>
         <w:tc>
           <w:tcPr>
@@ -3703,6 +4870,51 @@
             </w:pPr>
             <w:r>
               <w:t>Raul</w:t>
+            </w:r>
+          </w:p>
+        </w:tc>
+      </w:tr>
+      <w:tr>
+        <w:tblPrEx>
+          <w:tblBorders>
+            <w:top w:val="single" w:color="auto" w:sz="4" w:space="0"/>
+            <w:left w:val="single" w:color="auto" w:sz="4" w:space="0"/>
+            <w:bottom w:val="single" w:color="auto" w:sz="4" w:space="0"/>
+            <w:right w:val="single" w:color="auto" w:sz="4" w:space="0"/>
+            <w:insideH w:val="single" w:color="auto" w:sz="4" w:space="0"/>
+            <w:insideV w:val="single" w:color="auto" w:sz="4" w:space="0"/>
+          </w:tblBorders>
+          <w:tblLayout w:type="fixed"/>
+          <w:tblCellMar>
+            <w:top w:w="0" w:type="dxa"/>
+            <w:left w:w="108" w:type="dxa"/>
+            <w:bottom w:w="0" w:type="dxa"/>
+            <w:right w:w="108" w:type="dxa"/>
+          </w:tblCellMar>
+        </w:tblPrEx>
+        <w:tc>
+          <w:tcPr>
+            <w:tcW w:w="1838" w:type="dxa"/>
+          </w:tcPr>
+          <w:p>
+            <w:pPr>
+              <w:spacing w:after="0" w:line="240" w:lineRule="auto"/>
+            </w:pPr>
+            <w:r>
+              <w:t>Operações</w:t>
+            </w:r>
+          </w:p>
+        </w:tc>
+        <w:tc>
+          <w:tcPr>
+            <w:tcW w:w="6656" w:type="dxa"/>
+          </w:tcPr>
+          <w:p>
+            <w:pPr>
+              <w:spacing w:after="0" w:line="240" w:lineRule="auto"/>
+            </w:pPr>
+            <w:r>
+              <w:t>Inclusão, Remoção e Edição</w:t>
             </w:r>
           </w:p>
         </w:tc>
@@ -3760,6 +4972,12 @@
             <w:insideV w:val="single" w:color="auto" w:sz="4" w:space="0"/>
           </w:tblBorders>
           <w:tblLayout w:type="fixed"/>
+          <w:tblCellMar>
+            <w:top w:w="0" w:type="dxa"/>
+            <w:left w:w="108" w:type="dxa"/>
+            <w:bottom w:w="0" w:type="dxa"/>
+            <w:right w:w="108" w:type="dxa"/>
+          </w:tblCellMar>
         </w:tblPrEx>
         <w:tc>
           <w:tcPr>
@@ -3799,6 +5017,12 @@
             <w:insideV w:val="single" w:color="auto" w:sz="4" w:space="0"/>
           </w:tblBorders>
           <w:tblLayout w:type="fixed"/>
+          <w:tblCellMar>
+            <w:top w:w="0" w:type="dxa"/>
+            <w:left w:w="108" w:type="dxa"/>
+            <w:bottom w:w="0" w:type="dxa"/>
+            <w:right w:w="108" w:type="dxa"/>
+          </w:tblCellMar>
         </w:tblPrEx>
         <w:tc>
           <w:tcPr>
@@ -3838,6 +5062,12 @@
             <w:insideV w:val="single" w:color="auto" w:sz="4" w:space="0"/>
           </w:tblBorders>
           <w:tblLayout w:type="fixed"/>
+          <w:tblCellMar>
+            <w:top w:w="0" w:type="dxa"/>
+            <w:left w:w="108" w:type="dxa"/>
+            <w:bottom w:w="0" w:type="dxa"/>
+            <w:right w:w="108" w:type="dxa"/>
+          </w:tblCellMar>
         </w:tblPrEx>
         <w:tc>
           <w:tcPr>
@@ -3877,6 +5107,12 @@
             <w:insideV w:val="single" w:color="auto" w:sz="4" w:space="0"/>
           </w:tblBorders>
           <w:tblLayout w:type="fixed"/>
+          <w:tblCellMar>
+            <w:top w:w="0" w:type="dxa"/>
+            <w:left w:w="108" w:type="dxa"/>
+            <w:bottom w:w="0" w:type="dxa"/>
+            <w:right w:w="108" w:type="dxa"/>
+          </w:tblCellMar>
         </w:tblPrEx>
         <w:tc>
           <w:tcPr>
@@ -3900,7 +5136,7 @@
               <w:spacing w:after="0" w:line="240" w:lineRule="auto"/>
             </w:pPr>
             <w:r>
-              <w:t>Raul</w:t>
+              <w:t>Renato</w:t>
             </w:r>
           </w:p>
         </w:tc>
@@ -3909,6 +5145,11 @@
     <w:p>
       <w:pPr>
         <w:jc w:val="center"/>
+      </w:pPr>
+    </w:p>
+    <w:p>
+      <w:pPr>
+        <w:pStyle w:val="3"/>
       </w:pPr>
     </w:p>
     <w:p>
@@ -3958,6 +5199,12 @@
             <w:insideV w:val="single" w:color="auto" w:sz="4" w:space="0"/>
           </w:tblBorders>
           <w:tblLayout w:type="fixed"/>
+          <w:tblCellMar>
+            <w:top w:w="0" w:type="dxa"/>
+            <w:left w:w="108" w:type="dxa"/>
+            <w:bottom w:w="0" w:type="dxa"/>
+            <w:right w:w="108" w:type="dxa"/>
+          </w:tblCellMar>
         </w:tblPrEx>
         <w:tc>
           <w:tcPr>
@@ -3997,6 +5244,12 @@
             <w:insideV w:val="single" w:color="auto" w:sz="4" w:space="0"/>
           </w:tblBorders>
           <w:tblLayout w:type="fixed"/>
+          <w:tblCellMar>
+            <w:top w:w="0" w:type="dxa"/>
+            <w:left w:w="108" w:type="dxa"/>
+            <w:bottom w:w="0" w:type="dxa"/>
+            <w:right w:w="108" w:type="dxa"/>
+          </w:tblCellMar>
         </w:tblPrEx>
         <w:tc>
           <w:tcPr>
@@ -4020,28 +5273,28 @@
               <w:spacing w:after="0" w:line="240" w:lineRule="auto"/>
             </w:pPr>
             <w:r>
-              <w:t>O sistema deve permitir que o usuário informe quando foi realizada uma colheita em um determinado terreno</w:t>
-            </w:r>
-            <w:r>
-              <w:t>, inclusive o usuário deve informar quantas sacas do produto foram colhidas</w:t>
-            </w:r>
-            <w:r>
-              <w:t>.</w:t>
-            </w:r>
-          </w:p>
-        </w:tc>
-      </w:tr>
-      <w:tr>
-        <w:tblPrEx>
-          <w:tblBorders>
-            <w:top w:val="single" w:color="auto" w:sz="4" w:space="0"/>
-            <w:left w:val="single" w:color="auto" w:sz="4" w:space="0"/>
-            <w:bottom w:val="single" w:color="auto" w:sz="4" w:space="0"/>
-            <w:right w:val="single" w:color="auto" w:sz="4" w:space="0"/>
-            <w:insideH w:val="single" w:color="auto" w:sz="4" w:space="0"/>
-            <w:insideV w:val="single" w:color="auto" w:sz="4" w:space="0"/>
-          </w:tblBorders>
-          <w:tblLayout w:type="fixed"/>
+              <w:t>O sistema deve permitir que o usuário informe quando foi realizada uma colheita em um determinado terreno, inclusive o usuário deve informar quantas sacas do produto foram colhidas.</w:t>
+            </w:r>
+          </w:p>
+        </w:tc>
+      </w:tr>
+      <w:tr>
+        <w:tblPrEx>
+          <w:tblBorders>
+            <w:top w:val="single" w:color="auto" w:sz="4" w:space="0"/>
+            <w:left w:val="single" w:color="auto" w:sz="4" w:space="0"/>
+            <w:bottom w:val="single" w:color="auto" w:sz="4" w:space="0"/>
+            <w:right w:val="single" w:color="auto" w:sz="4" w:space="0"/>
+            <w:insideH w:val="single" w:color="auto" w:sz="4" w:space="0"/>
+            <w:insideV w:val="single" w:color="auto" w:sz="4" w:space="0"/>
+          </w:tblBorders>
+          <w:tblLayout w:type="fixed"/>
+          <w:tblCellMar>
+            <w:top w:w="0" w:type="dxa"/>
+            <w:left w:w="108" w:type="dxa"/>
+            <w:bottom w:w="0" w:type="dxa"/>
+            <w:right w:w="108" w:type="dxa"/>
+          </w:tblCellMar>
         </w:tblPrEx>
         <w:tc>
           <w:tcPr>
@@ -4081,6 +5334,12 @@
             <w:insideV w:val="single" w:color="auto" w:sz="4" w:space="0"/>
           </w:tblBorders>
           <w:tblLayout w:type="fixed"/>
+          <w:tblCellMar>
+            <w:top w:w="0" w:type="dxa"/>
+            <w:left w:w="108" w:type="dxa"/>
+            <w:bottom w:w="0" w:type="dxa"/>
+            <w:right w:w="108" w:type="dxa"/>
+          </w:tblCellMar>
         </w:tblPrEx>
         <w:tc>
           <w:tcPr>
@@ -4162,6 +5421,12 @@
             <w:insideV w:val="single" w:color="auto" w:sz="4" w:space="0"/>
           </w:tblBorders>
           <w:tblLayout w:type="fixed"/>
+          <w:tblCellMar>
+            <w:top w:w="0" w:type="dxa"/>
+            <w:left w:w="108" w:type="dxa"/>
+            <w:bottom w:w="0" w:type="dxa"/>
+            <w:right w:w="108" w:type="dxa"/>
+          </w:tblCellMar>
         </w:tblPrEx>
         <w:tc>
           <w:tcPr>
@@ -4201,6 +5466,12 @@
             <w:insideV w:val="single" w:color="auto" w:sz="4" w:space="0"/>
           </w:tblBorders>
           <w:tblLayout w:type="fixed"/>
+          <w:tblCellMar>
+            <w:top w:w="0" w:type="dxa"/>
+            <w:left w:w="108" w:type="dxa"/>
+            <w:bottom w:w="0" w:type="dxa"/>
+            <w:right w:w="108" w:type="dxa"/>
+          </w:tblCellMar>
         </w:tblPrEx>
         <w:tc>
           <w:tcPr>
@@ -4240,6 +5511,12 @@
             <w:insideV w:val="single" w:color="auto" w:sz="4" w:space="0"/>
           </w:tblBorders>
           <w:tblLayout w:type="fixed"/>
+          <w:tblCellMar>
+            <w:top w:w="0" w:type="dxa"/>
+            <w:left w:w="108" w:type="dxa"/>
+            <w:bottom w:w="0" w:type="dxa"/>
+            <w:right w:w="108" w:type="dxa"/>
+          </w:tblCellMar>
         </w:tblPrEx>
         <w:tc>
           <w:tcPr>
@@ -4279,6 +5556,12 @@
             <w:insideV w:val="single" w:color="auto" w:sz="4" w:space="0"/>
           </w:tblBorders>
           <w:tblLayout w:type="fixed"/>
+          <w:tblCellMar>
+            <w:top w:w="0" w:type="dxa"/>
+            <w:left w:w="108" w:type="dxa"/>
+            <w:bottom w:w="0" w:type="dxa"/>
+            <w:right w:w="108" w:type="dxa"/>
+          </w:tblCellMar>
         </w:tblPrEx>
         <w:tc>
           <w:tcPr>
@@ -4321,16 +5604,7 @@
         </w:rPr>
       </w:pPr>
       <w:r>
-        <w:t>RF02</w:t>
-      </w:r>
-      <w:r>
-        <w:t>3</w:t>
-      </w:r>
-      <w:r>
-        <w:t xml:space="preserve"> Informar </w:t>
-      </w:r>
-      <w:r>
-        <w:t>Relatório de Terreno</w:t>
+        <w:t>RF023 Informar Relatório de Terreno</w:t>
       </w:r>
     </w:p>
     <w:tbl>
@@ -4369,6 +5643,12 @@
             <w:insideV w:val="single" w:color="auto" w:sz="4" w:space="0"/>
           </w:tblBorders>
           <w:tblLayout w:type="fixed"/>
+          <w:tblCellMar>
+            <w:top w:w="0" w:type="dxa"/>
+            <w:left w:w="108" w:type="dxa"/>
+            <w:bottom w:w="0" w:type="dxa"/>
+            <w:right w:w="108" w:type="dxa"/>
+          </w:tblCellMar>
         </w:tblPrEx>
         <w:tc>
           <w:tcPr>
@@ -4392,31 +5672,28 @@
               <w:spacing w:after="0" w:line="240" w:lineRule="auto"/>
             </w:pPr>
             <w:r>
-              <w:t>RF02</w:t>
-            </w:r>
-            <w:r>
-              <w:t>3</w:t>
-            </w:r>
-            <w:r>
-              <w:t xml:space="preserve"> Informar </w:t>
-            </w:r>
-            <w:r>
-              <w:t>Relatório de Terreno</w:t>
-            </w:r>
-          </w:p>
-        </w:tc>
-      </w:tr>
-      <w:tr>
-        <w:tblPrEx>
-          <w:tblBorders>
-            <w:top w:val="single" w:color="auto" w:sz="4" w:space="0"/>
-            <w:left w:val="single" w:color="auto" w:sz="4" w:space="0"/>
-            <w:bottom w:val="single" w:color="auto" w:sz="4" w:space="0"/>
-            <w:right w:val="single" w:color="auto" w:sz="4" w:space="0"/>
-            <w:insideH w:val="single" w:color="auto" w:sz="4" w:space="0"/>
-            <w:insideV w:val="single" w:color="auto" w:sz="4" w:space="0"/>
-          </w:tblBorders>
-          <w:tblLayout w:type="fixed"/>
+              <w:t>RF023 Informar Relatório de Terreno</w:t>
+            </w:r>
+          </w:p>
+        </w:tc>
+      </w:tr>
+      <w:tr>
+        <w:tblPrEx>
+          <w:tblBorders>
+            <w:top w:val="single" w:color="auto" w:sz="4" w:space="0"/>
+            <w:left w:val="single" w:color="auto" w:sz="4" w:space="0"/>
+            <w:bottom w:val="single" w:color="auto" w:sz="4" w:space="0"/>
+            <w:right w:val="single" w:color="auto" w:sz="4" w:space="0"/>
+            <w:insideH w:val="single" w:color="auto" w:sz="4" w:space="0"/>
+            <w:insideV w:val="single" w:color="auto" w:sz="4" w:space="0"/>
+          </w:tblBorders>
+          <w:tblLayout w:type="fixed"/>
+          <w:tblCellMar>
+            <w:top w:w="0" w:type="dxa"/>
+            <w:left w:w="108" w:type="dxa"/>
+            <w:bottom w:w="0" w:type="dxa"/>
+            <w:right w:w="108" w:type="dxa"/>
+          </w:tblCellMar>
         </w:tblPrEx>
         <w:tc>
           <w:tcPr>
@@ -4440,25 +5717,28 @@
               <w:spacing w:after="0" w:line="240" w:lineRule="auto"/>
             </w:pPr>
             <w:r>
-              <w:t xml:space="preserve">O sistema deve informar ao usuário </w:t>
-            </w:r>
-            <w:r>
-              <w:t>todas as ações que foram feitas em um terreno, tais como plantio, manutenção e colheita.</w:t>
-            </w:r>
-          </w:p>
-        </w:tc>
-      </w:tr>
-      <w:tr>
-        <w:tblPrEx>
-          <w:tblBorders>
-            <w:top w:val="single" w:color="auto" w:sz="4" w:space="0"/>
-            <w:left w:val="single" w:color="auto" w:sz="4" w:space="0"/>
-            <w:bottom w:val="single" w:color="auto" w:sz="4" w:space="0"/>
-            <w:right w:val="single" w:color="auto" w:sz="4" w:space="0"/>
-            <w:insideH w:val="single" w:color="auto" w:sz="4" w:space="0"/>
-            <w:insideV w:val="single" w:color="auto" w:sz="4" w:space="0"/>
-          </w:tblBorders>
-          <w:tblLayout w:type="fixed"/>
+              <w:t>O sistema deve informar ao usuário todas as ações que foram feitas em um terreno, tais como plantio, manutenção e colheita.</w:t>
+            </w:r>
+          </w:p>
+        </w:tc>
+      </w:tr>
+      <w:tr>
+        <w:tblPrEx>
+          <w:tblBorders>
+            <w:top w:val="single" w:color="auto" w:sz="4" w:space="0"/>
+            <w:left w:val="single" w:color="auto" w:sz="4" w:space="0"/>
+            <w:bottom w:val="single" w:color="auto" w:sz="4" w:space="0"/>
+            <w:right w:val="single" w:color="auto" w:sz="4" w:space="0"/>
+            <w:insideH w:val="single" w:color="auto" w:sz="4" w:space="0"/>
+            <w:insideV w:val="single" w:color="auto" w:sz="4" w:space="0"/>
+          </w:tblBorders>
+          <w:tblLayout w:type="fixed"/>
+          <w:tblCellMar>
+            <w:top w:w="0" w:type="dxa"/>
+            <w:left w:w="108" w:type="dxa"/>
+            <w:bottom w:w="0" w:type="dxa"/>
+            <w:right w:w="108" w:type="dxa"/>
+          </w:tblCellMar>
         </w:tblPrEx>
         <w:tc>
           <w:tcPr>
@@ -4498,6 +5778,12 @@
             <w:insideV w:val="single" w:color="auto" w:sz="4" w:space="0"/>
           </w:tblBorders>
           <w:tblLayout w:type="fixed"/>
+          <w:tblCellMar>
+            <w:top w:w="0" w:type="dxa"/>
+            <w:left w:w="108" w:type="dxa"/>
+            <w:bottom w:w="0" w:type="dxa"/>
+            <w:right w:w="108" w:type="dxa"/>
+          </w:tblCellMar>
         </w:tblPrEx>
         <w:tc>
           <w:tcPr>
@@ -4540,16 +5826,7 @@
         </w:rPr>
       </w:pPr>
       <w:r>
-        <w:t>RF02</w:t>
-      </w:r>
-      <w:r>
-        <w:t>4</w:t>
-      </w:r>
-      <w:r>
-        <w:t xml:space="preserve"> </w:t>
-      </w:r>
-      <w:r>
-        <w:t>Armazenar Grãos Colhidos</w:t>
+        <w:t>RF024 Armazenar Grãos Colhidos</w:t>
       </w:r>
     </w:p>
     <w:tbl>
@@ -4588,6 +5865,12 @@
             <w:insideV w:val="single" w:color="auto" w:sz="4" w:space="0"/>
           </w:tblBorders>
           <w:tblLayout w:type="fixed"/>
+          <w:tblCellMar>
+            <w:top w:w="0" w:type="dxa"/>
+            <w:left w:w="108" w:type="dxa"/>
+            <w:bottom w:w="0" w:type="dxa"/>
+            <w:right w:w="108" w:type="dxa"/>
+          </w:tblCellMar>
         </w:tblPrEx>
         <w:tc>
           <w:tcPr>
@@ -4611,31 +5894,28 @@
               <w:spacing w:after="0" w:line="240" w:lineRule="auto"/>
             </w:pPr>
             <w:r>
-              <w:t>RF02</w:t>
-            </w:r>
-            <w:r>
-              <w:t>4</w:t>
-            </w:r>
-            <w:r>
-              <w:t xml:space="preserve"> </w:t>
-            </w:r>
-            <w:r>
-              <w:t>Armazenar Grãos Colhidos</w:t>
-            </w:r>
-          </w:p>
-        </w:tc>
-      </w:tr>
-      <w:tr>
-        <w:tblPrEx>
-          <w:tblBorders>
-            <w:top w:val="single" w:color="auto" w:sz="4" w:space="0"/>
-            <w:left w:val="single" w:color="auto" w:sz="4" w:space="0"/>
-            <w:bottom w:val="single" w:color="auto" w:sz="4" w:space="0"/>
-            <w:right w:val="single" w:color="auto" w:sz="4" w:space="0"/>
-            <w:insideH w:val="single" w:color="auto" w:sz="4" w:space="0"/>
-            <w:insideV w:val="single" w:color="auto" w:sz="4" w:space="0"/>
-          </w:tblBorders>
-          <w:tblLayout w:type="fixed"/>
+              <w:t>RF024 Armazenar Grãos Colhidos</w:t>
+            </w:r>
+          </w:p>
+        </w:tc>
+      </w:tr>
+      <w:tr>
+        <w:tblPrEx>
+          <w:tblBorders>
+            <w:top w:val="single" w:color="auto" w:sz="4" w:space="0"/>
+            <w:left w:val="single" w:color="auto" w:sz="4" w:space="0"/>
+            <w:bottom w:val="single" w:color="auto" w:sz="4" w:space="0"/>
+            <w:right w:val="single" w:color="auto" w:sz="4" w:space="0"/>
+            <w:insideH w:val="single" w:color="auto" w:sz="4" w:space="0"/>
+            <w:insideV w:val="single" w:color="auto" w:sz="4" w:space="0"/>
+          </w:tblBorders>
+          <w:tblLayout w:type="fixed"/>
+          <w:tblCellMar>
+            <w:top w:w="0" w:type="dxa"/>
+            <w:left w:w="108" w:type="dxa"/>
+            <w:bottom w:w="0" w:type="dxa"/>
+            <w:right w:w="108" w:type="dxa"/>
+          </w:tblCellMar>
         </w:tblPrEx>
         <w:tc>
           <w:tcPr>
@@ -4675,6 +5955,12 @@
             <w:insideV w:val="single" w:color="auto" w:sz="4" w:space="0"/>
           </w:tblBorders>
           <w:tblLayout w:type="fixed"/>
+          <w:tblCellMar>
+            <w:top w:w="0" w:type="dxa"/>
+            <w:left w:w="108" w:type="dxa"/>
+            <w:bottom w:w="0" w:type="dxa"/>
+            <w:right w:w="108" w:type="dxa"/>
+          </w:tblCellMar>
         </w:tblPrEx>
         <w:tc>
           <w:tcPr>
@@ -4714,6 +6000,12 @@
             <w:insideV w:val="single" w:color="auto" w:sz="4" w:space="0"/>
           </w:tblBorders>
           <w:tblLayout w:type="fixed"/>
+          <w:tblCellMar>
+            <w:top w:w="0" w:type="dxa"/>
+            <w:left w:w="108" w:type="dxa"/>
+            <w:bottom w:w="0" w:type="dxa"/>
+            <w:right w:w="108" w:type="dxa"/>
+          </w:tblCellMar>
         </w:tblPrEx>
         <w:tc>
           <w:tcPr>
@@ -4737,7 +6029,7 @@
               <w:spacing w:after="0" w:line="240" w:lineRule="auto"/>
             </w:pPr>
             <w:r>
-              <w:t>Rafael</w:t>
+              <w:t>Renato</w:t>
             </w:r>
           </w:p>
         </w:tc>
@@ -4756,16 +6048,7 @@
         </w:rPr>
       </w:pPr>
       <w:r>
-        <w:t>RF02</w:t>
-      </w:r>
-      <w:r>
-        <w:t>5</w:t>
-      </w:r>
-      <w:r>
-        <w:t xml:space="preserve"> </w:t>
-      </w:r>
-      <w:r>
-        <w:t>Informar Quantidade de Grãos</w:t>
+        <w:t>RF025 Informar Quantidade de Grãos</w:t>
       </w:r>
     </w:p>
     <w:tbl>
@@ -4804,6 +6087,12 @@
             <w:insideV w:val="single" w:color="auto" w:sz="4" w:space="0"/>
           </w:tblBorders>
           <w:tblLayout w:type="fixed"/>
+          <w:tblCellMar>
+            <w:top w:w="0" w:type="dxa"/>
+            <w:left w:w="108" w:type="dxa"/>
+            <w:bottom w:w="0" w:type="dxa"/>
+            <w:right w:w="108" w:type="dxa"/>
+          </w:tblCellMar>
         </w:tblPrEx>
         <w:tc>
           <w:tcPr>
@@ -4827,31 +6116,28 @@
               <w:spacing w:after="0" w:line="240" w:lineRule="auto"/>
             </w:pPr>
             <w:r>
-              <w:t>RF02</w:t>
-            </w:r>
-            <w:r>
-              <w:t>5</w:t>
-            </w:r>
-            <w:r>
-              <w:t xml:space="preserve"> </w:t>
-            </w:r>
-            <w:r>
-              <w:t>Informar Quantidade de Grãos</w:t>
-            </w:r>
-          </w:p>
-        </w:tc>
-      </w:tr>
-      <w:tr>
-        <w:tblPrEx>
-          <w:tblBorders>
-            <w:top w:val="single" w:color="auto" w:sz="4" w:space="0"/>
-            <w:left w:val="single" w:color="auto" w:sz="4" w:space="0"/>
-            <w:bottom w:val="single" w:color="auto" w:sz="4" w:space="0"/>
-            <w:right w:val="single" w:color="auto" w:sz="4" w:space="0"/>
-            <w:insideH w:val="single" w:color="auto" w:sz="4" w:space="0"/>
-            <w:insideV w:val="single" w:color="auto" w:sz="4" w:space="0"/>
-          </w:tblBorders>
-          <w:tblLayout w:type="fixed"/>
+              <w:t>RF025 Informar Quantidade de Grãos</w:t>
+            </w:r>
+          </w:p>
+        </w:tc>
+      </w:tr>
+      <w:tr>
+        <w:tblPrEx>
+          <w:tblBorders>
+            <w:top w:val="single" w:color="auto" w:sz="4" w:space="0"/>
+            <w:left w:val="single" w:color="auto" w:sz="4" w:space="0"/>
+            <w:bottom w:val="single" w:color="auto" w:sz="4" w:space="0"/>
+            <w:right w:val="single" w:color="auto" w:sz="4" w:space="0"/>
+            <w:insideH w:val="single" w:color="auto" w:sz="4" w:space="0"/>
+            <w:insideV w:val="single" w:color="auto" w:sz="4" w:space="0"/>
+          </w:tblBorders>
+          <w:tblLayout w:type="fixed"/>
+          <w:tblCellMar>
+            <w:top w:w="0" w:type="dxa"/>
+            <w:left w:w="108" w:type="dxa"/>
+            <w:bottom w:w="0" w:type="dxa"/>
+            <w:right w:w="108" w:type="dxa"/>
+          </w:tblCellMar>
         </w:tblPrEx>
         <w:tc>
           <w:tcPr>
@@ -4891,6 +6177,12 @@
             <w:insideV w:val="single" w:color="auto" w:sz="4" w:space="0"/>
           </w:tblBorders>
           <w:tblLayout w:type="fixed"/>
+          <w:tblCellMar>
+            <w:top w:w="0" w:type="dxa"/>
+            <w:left w:w="108" w:type="dxa"/>
+            <w:bottom w:w="0" w:type="dxa"/>
+            <w:right w:w="108" w:type="dxa"/>
+          </w:tblCellMar>
         </w:tblPrEx>
         <w:tc>
           <w:tcPr>
@@ -4930,6 +6222,12 @@
             <w:insideV w:val="single" w:color="auto" w:sz="4" w:space="0"/>
           </w:tblBorders>
           <w:tblLayout w:type="fixed"/>
+          <w:tblCellMar>
+            <w:top w:w="0" w:type="dxa"/>
+            <w:left w:w="108" w:type="dxa"/>
+            <w:bottom w:w="0" w:type="dxa"/>
+            <w:right w:w="108" w:type="dxa"/>
+          </w:tblCellMar>
         </w:tblPrEx>
         <w:tc>
           <w:tcPr>
@@ -4953,7 +6251,7 @@
               <w:spacing w:after="0" w:line="240" w:lineRule="auto"/>
             </w:pPr>
             <w:r>
-              <w:t>Rafael</w:t>
+              <w:t>Renato</w:t>
             </w:r>
           </w:p>
         </w:tc>
@@ -4972,16 +6270,7 @@
         </w:rPr>
       </w:pPr>
       <w:r>
-        <w:t>RF02</w:t>
-      </w:r>
-      <w:r>
-        <w:t>6</w:t>
-      </w:r>
-      <w:r>
-        <w:t xml:space="preserve"> </w:t>
-      </w:r>
-      <w:r>
-        <w:t>Informar Venda</w:t>
+        <w:t>RF026 Informar Venda</w:t>
       </w:r>
     </w:p>
     <w:tbl>
@@ -5020,6 +6309,12 @@
             <w:insideV w:val="single" w:color="auto" w:sz="4" w:space="0"/>
           </w:tblBorders>
           <w:tblLayout w:type="fixed"/>
+          <w:tblCellMar>
+            <w:top w:w="0" w:type="dxa"/>
+            <w:left w:w="108" w:type="dxa"/>
+            <w:bottom w:w="0" w:type="dxa"/>
+            <w:right w:w="108" w:type="dxa"/>
+          </w:tblCellMar>
         </w:tblPrEx>
         <w:tc>
           <w:tcPr>
@@ -5043,31 +6338,28 @@
               <w:spacing w:after="0" w:line="240" w:lineRule="auto"/>
             </w:pPr>
             <w:r>
-              <w:t>RF02</w:t>
-            </w:r>
-            <w:r>
-              <w:t>6</w:t>
-            </w:r>
-            <w:r>
-              <w:t xml:space="preserve"> Informar </w:t>
-            </w:r>
-            <w:r>
-              <w:t>Venda</w:t>
-            </w:r>
-          </w:p>
-        </w:tc>
-      </w:tr>
-      <w:tr>
-        <w:tblPrEx>
-          <w:tblBorders>
-            <w:top w:val="single" w:color="auto" w:sz="4" w:space="0"/>
-            <w:left w:val="single" w:color="auto" w:sz="4" w:space="0"/>
-            <w:bottom w:val="single" w:color="auto" w:sz="4" w:space="0"/>
-            <w:right w:val="single" w:color="auto" w:sz="4" w:space="0"/>
-            <w:insideH w:val="single" w:color="auto" w:sz="4" w:space="0"/>
-            <w:insideV w:val="single" w:color="auto" w:sz="4" w:space="0"/>
-          </w:tblBorders>
-          <w:tblLayout w:type="fixed"/>
+              <w:t>RF026 Informar Venda</w:t>
+            </w:r>
+          </w:p>
+        </w:tc>
+      </w:tr>
+      <w:tr>
+        <w:tblPrEx>
+          <w:tblBorders>
+            <w:top w:val="single" w:color="auto" w:sz="4" w:space="0"/>
+            <w:left w:val="single" w:color="auto" w:sz="4" w:space="0"/>
+            <w:bottom w:val="single" w:color="auto" w:sz="4" w:space="0"/>
+            <w:right w:val="single" w:color="auto" w:sz="4" w:space="0"/>
+            <w:insideH w:val="single" w:color="auto" w:sz="4" w:space="0"/>
+            <w:insideV w:val="single" w:color="auto" w:sz="4" w:space="0"/>
+          </w:tblBorders>
+          <w:tblLayout w:type="fixed"/>
+          <w:tblCellMar>
+            <w:top w:w="0" w:type="dxa"/>
+            <w:left w:w="108" w:type="dxa"/>
+            <w:bottom w:w="0" w:type="dxa"/>
+            <w:right w:w="108" w:type="dxa"/>
+          </w:tblCellMar>
         </w:tblPrEx>
         <w:tc>
           <w:tcPr>
@@ -5107,6 +6399,12 @@
             <w:insideV w:val="single" w:color="auto" w:sz="4" w:space="0"/>
           </w:tblBorders>
           <w:tblLayout w:type="fixed"/>
+          <w:tblCellMar>
+            <w:top w:w="0" w:type="dxa"/>
+            <w:left w:w="108" w:type="dxa"/>
+            <w:bottom w:w="0" w:type="dxa"/>
+            <w:right w:w="108" w:type="dxa"/>
+          </w:tblCellMar>
         </w:tblPrEx>
         <w:tc>
           <w:tcPr>
@@ -5146,6 +6444,12 @@
             <w:insideV w:val="single" w:color="auto" w:sz="4" w:space="0"/>
           </w:tblBorders>
           <w:tblLayout w:type="fixed"/>
+          <w:tblCellMar>
+            <w:top w:w="0" w:type="dxa"/>
+            <w:left w:w="108" w:type="dxa"/>
+            <w:bottom w:w="0" w:type="dxa"/>
+            <w:right w:w="108" w:type="dxa"/>
+          </w:tblCellMar>
         </w:tblPrEx>
         <w:tc>
           <w:tcPr>
@@ -5178,11 +6482,6 @@
     <w:p>
       <w:pPr>
         <w:jc w:val="center"/>
-      </w:pPr>
-    </w:p>
-    <w:p>
-      <w:pPr>
-        <w:pStyle w:val="3"/>
       </w:pPr>
     </w:p>
     <w:p>
@@ -5193,16 +6492,7 @@
         </w:rPr>
       </w:pPr>
       <w:r>
-        <w:t>RF02</w:t>
-      </w:r>
-      <w:r>
-        <w:t>7</w:t>
-      </w:r>
-      <w:r>
-        <w:t xml:space="preserve"> </w:t>
-      </w:r>
-      <w:r>
-        <w:t>Armazenar Receita</w:t>
+        <w:t>RF027 Armazenar Receita</w:t>
       </w:r>
     </w:p>
     <w:tbl>
@@ -5241,6 +6531,12 @@
             <w:insideV w:val="single" w:color="auto" w:sz="4" w:space="0"/>
           </w:tblBorders>
           <w:tblLayout w:type="fixed"/>
+          <w:tblCellMar>
+            <w:top w:w="0" w:type="dxa"/>
+            <w:left w:w="108" w:type="dxa"/>
+            <w:bottom w:w="0" w:type="dxa"/>
+            <w:right w:w="108" w:type="dxa"/>
+          </w:tblCellMar>
         </w:tblPrEx>
         <w:tc>
           <w:tcPr>
@@ -5264,31 +6560,28 @@
               <w:spacing w:after="0" w:line="240" w:lineRule="auto"/>
             </w:pPr>
             <w:r>
-              <w:t>RF02</w:t>
-            </w:r>
-            <w:r>
-              <w:t>7</w:t>
-            </w:r>
-            <w:r>
-              <w:t xml:space="preserve"> </w:t>
-            </w:r>
-            <w:r>
-              <w:t>Armazenar Receita</w:t>
-            </w:r>
-          </w:p>
-        </w:tc>
-      </w:tr>
-      <w:tr>
-        <w:tblPrEx>
-          <w:tblBorders>
-            <w:top w:val="single" w:color="auto" w:sz="4" w:space="0"/>
-            <w:left w:val="single" w:color="auto" w:sz="4" w:space="0"/>
-            <w:bottom w:val="single" w:color="auto" w:sz="4" w:space="0"/>
-            <w:right w:val="single" w:color="auto" w:sz="4" w:space="0"/>
-            <w:insideH w:val="single" w:color="auto" w:sz="4" w:space="0"/>
-            <w:insideV w:val="single" w:color="auto" w:sz="4" w:space="0"/>
-          </w:tblBorders>
-          <w:tblLayout w:type="fixed"/>
+              <w:t>RF027 Armazenar Receita</w:t>
+            </w:r>
+          </w:p>
+        </w:tc>
+      </w:tr>
+      <w:tr>
+        <w:tblPrEx>
+          <w:tblBorders>
+            <w:top w:val="single" w:color="auto" w:sz="4" w:space="0"/>
+            <w:left w:val="single" w:color="auto" w:sz="4" w:space="0"/>
+            <w:bottom w:val="single" w:color="auto" w:sz="4" w:space="0"/>
+            <w:right w:val="single" w:color="auto" w:sz="4" w:space="0"/>
+            <w:insideH w:val="single" w:color="auto" w:sz="4" w:space="0"/>
+            <w:insideV w:val="single" w:color="auto" w:sz="4" w:space="0"/>
+          </w:tblBorders>
+          <w:tblLayout w:type="fixed"/>
+          <w:tblCellMar>
+            <w:top w:w="0" w:type="dxa"/>
+            <w:left w:w="108" w:type="dxa"/>
+            <w:bottom w:w="0" w:type="dxa"/>
+            <w:right w:w="108" w:type="dxa"/>
+          </w:tblCellMar>
         </w:tblPrEx>
         <w:tc>
           <w:tcPr>
@@ -5328,6 +6621,12 @@
             <w:insideV w:val="single" w:color="auto" w:sz="4" w:space="0"/>
           </w:tblBorders>
           <w:tblLayout w:type="fixed"/>
+          <w:tblCellMar>
+            <w:top w:w="0" w:type="dxa"/>
+            <w:left w:w="108" w:type="dxa"/>
+            <w:bottom w:w="0" w:type="dxa"/>
+            <w:right w:w="108" w:type="dxa"/>
+          </w:tblCellMar>
         </w:tblPrEx>
         <w:tc>
           <w:tcPr>
@@ -5367,6 +6666,12 @@
             <w:insideV w:val="single" w:color="auto" w:sz="4" w:space="0"/>
           </w:tblBorders>
           <w:tblLayout w:type="fixed"/>
+          <w:tblCellMar>
+            <w:top w:w="0" w:type="dxa"/>
+            <w:left w:w="108" w:type="dxa"/>
+            <w:bottom w:w="0" w:type="dxa"/>
+            <w:right w:w="108" w:type="dxa"/>
+          </w:tblCellMar>
         </w:tblPrEx>
         <w:tc>
           <w:tcPr>
@@ -5409,16 +6714,7 @@
         </w:rPr>
       </w:pPr>
       <w:r>
-        <w:t>RF02</w:t>
-      </w:r>
-      <w:r>
-        <w:t>8</w:t>
-      </w:r>
-      <w:r>
-        <w:t xml:space="preserve"> </w:t>
-      </w:r>
-      <w:r>
-        <w:t>Relatório Econômico</w:t>
+        <w:t>RF028 Relatório Econômico</w:t>
       </w:r>
     </w:p>
     <w:tbl>
@@ -5457,6 +6753,12 @@
             <w:insideV w:val="single" w:color="auto" w:sz="4" w:space="0"/>
           </w:tblBorders>
           <w:tblLayout w:type="fixed"/>
+          <w:tblCellMar>
+            <w:top w:w="0" w:type="dxa"/>
+            <w:left w:w="108" w:type="dxa"/>
+            <w:bottom w:w="0" w:type="dxa"/>
+            <w:right w:w="108" w:type="dxa"/>
+          </w:tblCellMar>
         </w:tblPrEx>
         <w:tc>
           <w:tcPr>
@@ -5480,33 +6782,28 @@
               <w:spacing w:after="0" w:line="240" w:lineRule="auto"/>
             </w:pPr>
             <w:r>
-              <w:t>RF02</w:t>
-            </w:r>
-            <w:r>
-              <w:t>8</w:t>
-            </w:r>
-            <w:bookmarkStart w:id="18" w:name="_GoBack"/>
-            <w:bookmarkEnd w:id="18"/>
-            <w:r>
-              <w:t xml:space="preserve"> </w:t>
-            </w:r>
-            <w:r>
-              <w:t>Relatório Econômico</w:t>
-            </w:r>
-          </w:p>
-        </w:tc>
-      </w:tr>
-      <w:tr>
-        <w:tblPrEx>
-          <w:tblBorders>
-            <w:top w:val="single" w:color="auto" w:sz="4" w:space="0"/>
-            <w:left w:val="single" w:color="auto" w:sz="4" w:space="0"/>
-            <w:bottom w:val="single" w:color="auto" w:sz="4" w:space="0"/>
-            <w:right w:val="single" w:color="auto" w:sz="4" w:space="0"/>
-            <w:insideH w:val="single" w:color="auto" w:sz="4" w:space="0"/>
-            <w:insideV w:val="single" w:color="auto" w:sz="4" w:space="0"/>
-          </w:tblBorders>
-          <w:tblLayout w:type="fixed"/>
+              <w:t>RF028 Relatório Econômico</w:t>
+            </w:r>
+          </w:p>
+        </w:tc>
+      </w:tr>
+      <w:tr>
+        <w:tblPrEx>
+          <w:tblBorders>
+            <w:top w:val="single" w:color="auto" w:sz="4" w:space="0"/>
+            <w:left w:val="single" w:color="auto" w:sz="4" w:space="0"/>
+            <w:bottom w:val="single" w:color="auto" w:sz="4" w:space="0"/>
+            <w:right w:val="single" w:color="auto" w:sz="4" w:space="0"/>
+            <w:insideH w:val="single" w:color="auto" w:sz="4" w:space="0"/>
+            <w:insideV w:val="single" w:color="auto" w:sz="4" w:space="0"/>
+          </w:tblBorders>
+          <w:tblLayout w:type="fixed"/>
+          <w:tblCellMar>
+            <w:top w:w="0" w:type="dxa"/>
+            <w:left w:w="108" w:type="dxa"/>
+            <w:bottom w:w="0" w:type="dxa"/>
+            <w:right w:w="108" w:type="dxa"/>
+          </w:tblCellMar>
         </w:tblPrEx>
         <w:tc>
           <w:tcPr>
@@ -5530,25 +6827,28 @@
               <w:spacing w:after="0" w:line="240" w:lineRule="auto"/>
             </w:pPr>
             <w:r>
-              <w:t xml:space="preserve">O sistema deve ser capaz de </w:t>
-            </w:r>
-            <w:r>
-              <w:t>mostrar ao usuário todas as vendas que foram feitas, exibindo o preço, a quantidade e a data da transação.</w:t>
-            </w:r>
-          </w:p>
-        </w:tc>
-      </w:tr>
-      <w:tr>
-        <w:tblPrEx>
-          <w:tblBorders>
-            <w:top w:val="single" w:color="auto" w:sz="4" w:space="0"/>
-            <w:left w:val="single" w:color="auto" w:sz="4" w:space="0"/>
-            <w:bottom w:val="single" w:color="auto" w:sz="4" w:space="0"/>
-            <w:right w:val="single" w:color="auto" w:sz="4" w:space="0"/>
-            <w:insideH w:val="single" w:color="auto" w:sz="4" w:space="0"/>
-            <w:insideV w:val="single" w:color="auto" w:sz="4" w:space="0"/>
-          </w:tblBorders>
-          <w:tblLayout w:type="fixed"/>
+              <w:t>O sistema deve ser capaz de mostrar ao usuário todas as vendas que foram feitas, exibindo o preço, a quantidade e a data da transação.</w:t>
+            </w:r>
+          </w:p>
+        </w:tc>
+      </w:tr>
+      <w:tr>
+        <w:tblPrEx>
+          <w:tblBorders>
+            <w:top w:val="single" w:color="auto" w:sz="4" w:space="0"/>
+            <w:left w:val="single" w:color="auto" w:sz="4" w:space="0"/>
+            <w:bottom w:val="single" w:color="auto" w:sz="4" w:space="0"/>
+            <w:right w:val="single" w:color="auto" w:sz="4" w:space="0"/>
+            <w:insideH w:val="single" w:color="auto" w:sz="4" w:space="0"/>
+            <w:insideV w:val="single" w:color="auto" w:sz="4" w:space="0"/>
+          </w:tblBorders>
+          <w:tblLayout w:type="fixed"/>
+          <w:tblCellMar>
+            <w:top w:w="0" w:type="dxa"/>
+            <w:left w:w="108" w:type="dxa"/>
+            <w:bottom w:w="0" w:type="dxa"/>
+            <w:right w:w="108" w:type="dxa"/>
+          </w:tblCellMar>
         </w:tblPrEx>
         <w:tc>
           <w:tcPr>
@@ -5588,6 +6888,12 @@
             <w:insideV w:val="single" w:color="auto" w:sz="4" w:space="0"/>
           </w:tblBorders>
           <w:tblLayout w:type="fixed"/>
+          <w:tblCellMar>
+            <w:top w:w="0" w:type="dxa"/>
+            <w:left w:w="108" w:type="dxa"/>
+            <w:bottom w:w="0" w:type="dxa"/>
+            <w:right w:w="108" w:type="dxa"/>
+          </w:tblCellMar>
         </w:tblPrEx>
         <w:tc>
           <w:tcPr>

</xml_diff>